<commit_message>
Changes made to algorithms
</commit_message>
<xml_diff>
--- a/Report.docx
+++ b/Report.docx
@@ -155,13 +155,7 @@
     </w:p>
     <w:p>
       <w:r>
-        <w:t>Reason</w:t>
-      </w:r>
-      <w:r>
-        <w:t>:</w:t>
-      </w:r>
-      <w:r>
-        <w:t xml:space="preserve"> The recursive function </w:t>
+        <w:t xml:space="preserve">Reason: The recursive function </w:t>
       </w:r>
       <w:r>
         <w:t>‘</w:t>
@@ -238,10 +232,7 @@
     </w:p>
     <w:p>
       <w:r>
-        <w:t>Reason: The nodes of the linked list need to be iterated through in order to find the position of insertion</w:t>
-      </w:r>
-      <w:r>
-        <w:t>.</w:t>
+        <w:t>Reason: The nodes of the linked list need to be iterated through in order to find the position of insertion.</w:t>
       </w:r>
     </w:p>
     <w:p>
@@ -265,13 +256,7 @@
     </w:p>
     <w:p>
       <w:r>
-        <w:t>Time complexity</w:t>
-      </w:r>
-      <w:r>
-        <w:t>:</w:t>
-      </w:r>
-      <w:r>
-        <w:t xml:space="preserve"> O(n) — Linear</w:t>
+        <w:t>Time complexity: O(n) — Linear</w:t>
       </w:r>
     </w:p>
     <w:p>
@@ -679,10 +664,7 @@
         </m:sSub>
       </m:oMath>
       <w:r>
-        <w:t>(n))</w:t>
-      </w:r>
-      <w:r>
-        <w:t xml:space="preserve">. </w:t>
+        <w:t xml:space="preserve">(n)). </w:t>
       </w:r>
       <w:r>
         <w:t xml:space="preserve">This is often, especially with large numbers of elements, a much quicker approach to operations than that of the general </w:t>
@@ -773,10 +755,7 @@
         <w:t xml:space="preserve"> searching</w:t>
       </w:r>
       <w:r>
-        <w:t xml:space="preserve"> </w:t>
-      </w:r>
-      <w:r>
-        <w:t>(</w:t>
+        <w:t xml:space="preserve"> (</w:t>
       </w:r>
       <w:proofErr w:type="spellStart"/>
       <w:proofErr w:type="gramStart"/>
@@ -792,10 +771,7 @@
         <w:t xml:space="preserve"> and insertion</w:t>
       </w:r>
       <w:r>
-        <w:t xml:space="preserve"> </w:t>
-      </w:r>
-      <w:r>
-        <w:t>(</w:t>
+        <w:t xml:space="preserve"> (</w:t>
       </w:r>
       <w:proofErr w:type="spellStart"/>
       <w:r>
@@ -1038,8 +1014,6 @@
       <w:r>
         <w:t xml:space="preserve"> in this context</w:t>
       </w:r>
-      <w:bookmarkStart w:id="0" w:name="_GoBack"/>
-      <w:bookmarkEnd w:id="0"/>
       <w:r>
         <w:t xml:space="preserve"> is the </w:t>
       </w:r>
@@ -1093,10 +1067,7 @@
         </m:sSub>
       </m:oMath>
       <w:r>
-        <w:t>(n))</w:t>
-      </w:r>
-      <w:r>
-        <w:t>.</w:t>
+        <w:t>(n)).</w:t>
       </w:r>
     </w:p>
     <w:p>
@@ -1269,10 +1240,7 @@
         </m:sSub>
       </m:oMath>
       <w:r>
-        <w:t>(n))</w:t>
-      </w:r>
-      <w:r>
-        <w:t xml:space="preserve"> insertion time.</w:t>
+        <w:t>(n)) insertion time.</w:t>
       </w:r>
     </w:p>
     <w:p>
@@ -1311,13 +1279,7 @@
               <w:rPr>
                 <w:sz w:val="20"/>
               </w:rPr>
-              <w:t xml:space="preserve">Container used to </w:t>
-            </w:r>
-            <w:r>
-              <w:rPr>
-                <w:sz w:val="20"/>
-              </w:rPr>
-              <w:t>store file contents and search from</w:t>
+              <w:t>Container used to store file contents and search from</w:t>
             </w:r>
           </w:p>
         </w:tc>
@@ -1359,13 +1321,7 @@
               <w:rPr>
                 <w:sz w:val="20"/>
               </w:rPr>
-              <w:t>ime-complexity</w:t>
-            </w:r>
-            <w:r>
-              <w:rPr>
-                <w:sz w:val="20"/>
-              </w:rPr>
-              <w:t xml:space="preserve"> </w:t>
+              <w:t xml:space="preserve">ime-complexity </w:t>
             </w:r>
             <w:r>
               <w:rPr>
@@ -1401,13 +1357,7 @@
               <w:rPr>
                 <w:sz w:val="20"/>
               </w:rPr>
-              <w:t xml:space="preserve">Time-complexity of </w:t>
-            </w:r>
-            <w:r>
-              <w:rPr>
-                <w:sz w:val="20"/>
-              </w:rPr>
-              <w:t>s</w:t>
+              <w:t>Time-complexity of s</w:t>
             </w:r>
             <w:r>
               <w:rPr>
@@ -1444,13 +1394,7 @@
               <w:rPr>
                 <w:sz w:val="20"/>
               </w:rPr>
-              <w:t xml:space="preserve">Time-complexity of </w:t>
-            </w:r>
-            <w:r>
-              <w:rPr>
-                <w:sz w:val="20"/>
-              </w:rPr>
-              <w:t>s</w:t>
+              <w:t>Time-complexity of s</w:t>
             </w:r>
             <w:r>
               <w:rPr>
@@ -1474,13 +1418,7 @@
               <w:rPr>
                 <w:sz w:val="20"/>
               </w:rPr>
-              <w:t>O</w:t>
-            </w:r>
-            <w:r>
-              <w:rPr>
-                <w:sz w:val="20"/>
-              </w:rPr>
-              <w:t>verall complexity</w:t>
+              <w:t>Overall complexity</w:t>
             </w:r>
           </w:p>
         </w:tc>
@@ -1828,13 +1766,7 @@
                 <w:rPr>
                   <w:rFonts w:ascii="Cambria Math" w:hAnsi="Cambria Math"/>
                 </w:rPr>
-                <m:t>x</m:t>
-              </m:r>
-              <m:r>
-                <w:rPr>
-                  <w:rFonts w:ascii="Cambria Math" w:hAnsi="Cambria Math"/>
-                </w:rPr>
-                <m:t xml:space="preserve"> </m:t>
+                <m:t xml:space="preserve">x </m:t>
               </m:r>
               <m:sSub>
                 <m:sSubPr>
@@ -3072,6 +3004,112 @@
         <w:t>Task 3b</w:t>
       </w:r>
     </w:p>
+    <w:p>
+      <w:r>
+        <w:t xml:space="preserve">11 </w:t>
+      </w:r>
+      <w:r>
+        <w:t xml:space="preserve">datasets </w:t>
+      </w:r>
+    </w:p>
+    <w:p>
+      <w:r>
+        <w:t xml:space="preserve">Each of the graphs is input file size by </w:t>
+      </w:r>
+      <w:r>
+        <w:t xml:space="preserve">algorithm completion time in </w:t>
+      </w:r>
+      <w:proofErr w:type="spellStart"/>
+      <w:r>
+        <w:t>ms</w:t>
+      </w:r>
+      <w:proofErr w:type="spellEnd"/>
+    </w:p>
+    <w:p>
+      <w:bookmarkStart w:id="0" w:name="_GoBack"/>
+      <w:bookmarkEnd w:id="0"/>
+    </w:p>
+    <w:p>
+      <w:r>
+        <w:rPr>
+          <w:noProof/>
+        </w:rPr>
+        <w:drawing>
+          <wp:inline distT="0" distB="0" distL="0" distR="0" wp14:anchorId="73BFC274" wp14:editId="71E51C53">
+            <wp:extent cx="5731510" cy="2381885"/>
+            <wp:effectExtent l="0" t="0" r="2540" b="18415"/>
+            <wp:docPr id="1" name="Chart 1">
+              <a:extLst xmlns:a="http://schemas.openxmlformats.org/drawingml/2006/main">
+                <a:ext uri="{FF2B5EF4-FFF2-40B4-BE49-F238E27FC236}">
+                  <a16:creationId xmlns:a16="http://schemas.microsoft.com/office/drawing/2014/main" id="{030CE9B9-8A71-41BB-B0CC-5B1F9D386D6E}"/>
+                </a:ext>
+              </a:extLst>
+            </wp:docPr>
+            <wp:cNvGraphicFramePr/>
+            <a:graphic xmlns:a="http://schemas.openxmlformats.org/drawingml/2006/main">
+              <a:graphicData uri="http://schemas.openxmlformats.org/drawingml/2006/chart">
+                <c:chart xmlns:c="http://schemas.openxmlformats.org/drawingml/2006/chart" xmlns:r="http://schemas.openxmlformats.org/officeDocument/2006/relationships" r:id="rId4"/>
+              </a:graphicData>
+            </a:graphic>
+          </wp:inline>
+        </w:drawing>
+      </w:r>
+    </w:p>
+    <w:p>
+      <w:r>
+        <w:rPr>
+          <w:noProof/>
+        </w:rPr>
+        <w:lastRenderedPageBreak/>
+        <w:drawing>
+          <wp:inline distT="0" distB="0" distL="0" distR="0" wp14:anchorId="512CD5CD" wp14:editId="5C22DE6B">
+            <wp:extent cx="5731510" cy="2594610"/>
+            <wp:effectExtent l="0" t="0" r="2540" b="15240"/>
+            <wp:docPr id="5" name="Chart 5">
+              <a:extLst xmlns:a="http://schemas.openxmlformats.org/drawingml/2006/main">
+                <a:ext uri="{FF2B5EF4-FFF2-40B4-BE49-F238E27FC236}">
+                  <a16:creationId xmlns:a16="http://schemas.microsoft.com/office/drawing/2014/main" id="{F1D9E875-D6C7-4770-A958-79A2F7610974}"/>
+                </a:ext>
+              </a:extLst>
+            </wp:docPr>
+            <wp:cNvGraphicFramePr/>
+            <a:graphic xmlns:a="http://schemas.openxmlformats.org/drawingml/2006/main">
+              <a:graphicData uri="http://schemas.openxmlformats.org/drawingml/2006/chart">
+                <c:chart xmlns:c="http://schemas.openxmlformats.org/drawingml/2006/chart" xmlns:r="http://schemas.openxmlformats.org/officeDocument/2006/relationships" r:id="rId5"/>
+              </a:graphicData>
+            </a:graphic>
+          </wp:inline>
+        </w:drawing>
+      </w:r>
+    </w:p>
+    <w:p>
+      <w:r>
+        <w:rPr>
+          <w:noProof/>
+        </w:rPr>
+        <w:drawing>
+          <wp:inline distT="0" distB="0" distL="0" distR="0" wp14:anchorId="5426DB39" wp14:editId="489F5E67">
+            <wp:extent cx="5731510" cy="2688590"/>
+            <wp:effectExtent l="0" t="0" r="2540" b="16510"/>
+            <wp:docPr id="6" name="Chart 6">
+              <a:extLst xmlns:a="http://schemas.openxmlformats.org/drawingml/2006/main">
+                <a:ext uri="{FF2B5EF4-FFF2-40B4-BE49-F238E27FC236}">
+                  <a16:creationId xmlns:a16="http://schemas.microsoft.com/office/drawing/2014/main" id="{B8FCBEB2-E078-4AB0-A260-F61A2FF0083F}"/>
+                </a:ext>
+              </a:extLst>
+            </wp:docPr>
+            <wp:cNvGraphicFramePr/>
+            <a:graphic xmlns:a="http://schemas.openxmlformats.org/drawingml/2006/main">
+              <a:graphicData uri="http://schemas.openxmlformats.org/drawingml/2006/chart">
+                <c:chart xmlns:c="http://schemas.openxmlformats.org/drawingml/2006/chart" xmlns:r="http://schemas.openxmlformats.org/officeDocument/2006/relationships" r:id="rId6"/>
+              </a:graphicData>
+            </a:graphic>
+          </wp:inline>
+        </w:drawing>
+      </w:r>
+    </w:p>
+    <w:p/>
+    <w:p/>
     <w:p>
       <w:r>
         <w:t>Performance data of searched based algorithm</w:t>
@@ -3577,7 +3615,2920 @@
       <w:color w:val="808080"/>
     </w:rPr>
   </w:style>
+  <w:style w:type="paragraph" w:styleId="BalloonText">
+    <w:name w:val="Balloon Text"/>
+    <w:basedOn w:val="Normal"/>
+    <w:link w:val="BalloonTextChar"/>
+    <w:uiPriority w:val="99"/>
+    <w:semiHidden/>
+    <w:unhideWhenUsed/>
+    <w:rsid w:val="001F2BFE"/>
+    <w:pPr>
+      <w:spacing w:after="0" w:line="240" w:lineRule="auto"/>
+    </w:pPr>
+    <w:rPr>
+      <w:rFonts w:ascii="Segoe UI" w:hAnsi="Segoe UI" w:cs="Segoe UI"/>
+      <w:sz w:val="18"/>
+      <w:szCs w:val="18"/>
+    </w:rPr>
+  </w:style>
+  <w:style w:type="character" w:customStyle="1" w:styleId="BalloonTextChar">
+    <w:name w:val="Balloon Text Char"/>
+    <w:basedOn w:val="DefaultParagraphFont"/>
+    <w:link w:val="BalloonText"/>
+    <w:uiPriority w:val="99"/>
+    <w:semiHidden/>
+    <w:rsid w:val="001F2BFE"/>
+    <w:rPr>
+      <w:rFonts w:ascii="Segoe UI" w:hAnsi="Segoe UI" w:cs="Segoe UI"/>
+      <w:sz w:val="18"/>
+      <w:szCs w:val="18"/>
+    </w:rPr>
+  </w:style>
 </w:styles>
+</file>
+
+<file path=word/charts/chart1.xml><?xml version="1.0" encoding="utf-8"?>
+<c:chartSpace xmlns:c="http://schemas.openxmlformats.org/drawingml/2006/chart" xmlns:a="http://schemas.openxmlformats.org/drawingml/2006/main" xmlns:r="http://schemas.openxmlformats.org/officeDocument/2006/relationships" xmlns:c16r2="http://schemas.microsoft.com/office/drawing/2015/06/chart">
+  <c:date1904 val="0"/>
+  <c:lang val="en-US"/>
+  <c:roundedCorners val="0"/>
+  <mc:AlternateContent xmlns:mc="http://schemas.openxmlformats.org/markup-compatibility/2006">
+    <mc:Choice xmlns:c14="http://schemas.microsoft.com/office/drawing/2007/8/2/chart" Requires="c14">
+      <c14:style val="102"/>
+    </mc:Choice>
+    <mc:Fallback>
+      <c:style val="2"/>
+    </mc:Fallback>
+  </mc:AlternateContent>
+  <c:chart>
+    <c:title>
+      <c:tx>
+        <c:rich>
+          <a:bodyPr rot="0" spcFirstLastPara="1" vertOverflow="ellipsis" vert="horz" wrap="square" anchor="ctr" anchorCtr="1"/>
+          <a:lstStyle/>
+          <a:p>
+            <a:pPr>
+              <a:defRPr sz="1400" b="0" i="0" u="none" strike="noStrike" kern="1200" spc="0" baseline="0">
+                <a:solidFill>
+                  <a:schemeClr val="tx1">
+                    <a:lumMod val="65000"/>
+                    <a:lumOff val="35000"/>
+                  </a:schemeClr>
+                </a:solidFill>
+                <a:latin typeface="+mn-lt"/>
+                <a:ea typeface="+mn-ea"/>
+                <a:cs typeface="+mn-cs"/>
+              </a:defRPr>
+            </a:pPr>
+            <a:r>
+              <a:rPr lang="en-GB"/>
+              <a:t>unordered_map</a:t>
+            </a:r>
+            <a:r>
+              <a:rPr lang="en-GB" baseline="0"/>
+              <a:t> with list</a:t>
+            </a:r>
+            <a:endParaRPr lang="en-GB"/>
+          </a:p>
+        </c:rich>
+      </c:tx>
+      <c:overlay val="0"/>
+      <c:spPr>
+        <a:noFill/>
+        <a:ln>
+          <a:noFill/>
+        </a:ln>
+        <a:effectLst/>
+      </c:spPr>
+      <c:txPr>
+        <a:bodyPr rot="0" spcFirstLastPara="1" vertOverflow="ellipsis" vert="horz" wrap="square" anchor="ctr" anchorCtr="1"/>
+        <a:lstStyle/>
+        <a:p>
+          <a:pPr>
+            <a:defRPr sz="1400" b="0" i="0" u="none" strike="noStrike" kern="1200" spc="0" baseline="0">
+              <a:solidFill>
+                <a:schemeClr val="tx1">
+                  <a:lumMod val="65000"/>
+                  <a:lumOff val="35000"/>
+                </a:schemeClr>
+              </a:solidFill>
+              <a:latin typeface="+mn-lt"/>
+              <a:ea typeface="+mn-ea"/>
+              <a:cs typeface="+mn-cs"/>
+            </a:defRPr>
+          </a:pPr>
+          <a:endParaRPr lang="en-US"/>
+        </a:p>
+      </c:txPr>
+    </c:title>
+    <c:autoTitleDeleted val="0"/>
+    <c:plotArea>
+      <c:layout/>
+      <c:scatterChart>
+        <c:scatterStyle val="lineMarker"/>
+        <c:varyColors val="0"/>
+        <c:ser>
+          <c:idx val="0"/>
+          <c:order val="0"/>
+          <c:spPr>
+            <a:ln w="19050" cap="rnd">
+              <a:solidFill>
+                <a:schemeClr val="accent1"/>
+              </a:solidFill>
+              <a:round/>
+            </a:ln>
+            <a:effectLst/>
+          </c:spPr>
+          <c:marker>
+            <c:symbol val="none"/>
+          </c:marker>
+          <c:xVal>
+            <c:numRef>
+              <c:f>Sheet1!$A$2:$A$12</c:f>
+              <c:numCache>
+                <c:formatCode>General</c:formatCode>
+                <c:ptCount val="11"/>
+                <c:pt idx="0">
+                  <c:v>1000</c:v>
+                </c:pt>
+                <c:pt idx="1">
+                  <c:v>2000</c:v>
+                </c:pt>
+                <c:pt idx="2">
+                  <c:v>5000</c:v>
+                </c:pt>
+                <c:pt idx="3">
+                  <c:v>20000</c:v>
+                </c:pt>
+                <c:pt idx="4">
+                  <c:v>50000</c:v>
+                </c:pt>
+                <c:pt idx="5">
+                  <c:v>100000</c:v>
+                </c:pt>
+                <c:pt idx="6">
+                  <c:v>200000</c:v>
+                </c:pt>
+                <c:pt idx="7">
+                  <c:v>500000</c:v>
+                </c:pt>
+                <c:pt idx="8">
+                  <c:v>1000000</c:v>
+                </c:pt>
+                <c:pt idx="9">
+                  <c:v>2000000</c:v>
+                </c:pt>
+                <c:pt idx="10">
+                  <c:v>3000000</c:v>
+                </c:pt>
+              </c:numCache>
+            </c:numRef>
+          </c:xVal>
+          <c:yVal>
+            <c:numRef>
+              <c:f>Sheet1!$B$2:$B$12</c:f>
+              <c:numCache>
+                <c:formatCode>General</c:formatCode>
+                <c:ptCount val="11"/>
+                <c:pt idx="0">
+                  <c:v>69933</c:v>
+                </c:pt>
+                <c:pt idx="1">
+                  <c:v>133898</c:v>
+                </c:pt>
+                <c:pt idx="2">
+                  <c:v>352969</c:v>
+                </c:pt>
+                <c:pt idx="3">
+                  <c:v>1426618</c:v>
+                </c:pt>
+                <c:pt idx="4">
+                  <c:v>3430850</c:v>
+                </c:pt>
+                <c:pt idx="5">
+                  <c:v>6954964</c:v>
+                </c:pt>
+                <c:pt idx="6">
+                  <c:v>14018093</c:v>
+                </c:pt>
+                <c:pt idx="7">
+                  <c:v>34075173</c:v>
+                </c:pt>
+                <c:pt idx="8">
+                  <c:v>71495230</c:v>
+                </c:pt>
+                <c:pt idx="9">
+                  <c:v>143713844</c:v>
+                </c:pt>
+                <c:pt idx="10">
+                  <c:v>225855834</c:v>
+                </c:pt>
+              </c:numCache>
+            </c:numRef>
+          </c:yVal>
+          <c:smooth val="0"/>
+          <c:extLst>
+            <c:ext xmlns:c16="http://schemas.microsoft.com/office/drawing/2014/chart" uri="{C3380CC4-5D6E-409C-BE32-E72D297353CC}">
+              <c16:uniqueId val="{00000000-D238-4C4A-B766-5E979C1C467B}"/>
+            </c:ext>
+          </c:extLst>
+        </c:ser>
+        <c:dLbls>
+          <c:showLegendKey val="0"/>
+          <c:showVal val="0"/>
+          <c:showCatName val="0"/>
+          <c:showSerName val="0"/>
+          <c:showPercent val="0"/>
+          <c:showBubbleSize val="0"/>
+        </c:dLbls>
+        <c:axId val="1616366480"/>
+        <c:axId val="1616106416"/>
+      </c:scatterChart>
+      <c:valAx>
+        <c:axId val="1616366480"/>
+        <c:scaling>
+          <c:orientation val="minMax"/>
+          <c:max val="3000000"/>
+        </c:scaling>
+        <c:delete val="0"/>
+        <c:axPos val="b"/>
+        <c:majorGridlines>
+          <c:spPr>
+            <a:ln w="9525" cap="flat" cmpd="sng" algn="ctr">
+              <a:solidFill>
+                <a:schemeClr val="tx1">
+                  <a:lumMod val="15000"/>
+                  <a:lumOff val="85000"/>
+                </a:schemeClr>
+              </a:solidFill>
+              <a:round/>
+            </a:ln>
+            <a:effectLst/>
+          </c:spPr>
+        </c:majorGridlines>
+        <c:numFmt formatCode="General" sourceLinked="1"/>
+        <c:majorTickMark val="none"/>
+        <c:minorTickMark val="none"/>
+        <c:tickLblPos val="nextTo"/>
+        <c:spPr>
+          <a:noFill/>
+          <a:ln w="9525" cap="flat" cmpd="sng" algn="ctr">
+            <a:solidFill>
+              <a:schemeClr val="tx1">
+                <a:lumMod val="25000"/>
+                <a:lumOff val="75000"/>
+              </a:schemeClr>
+            </a:solidFill>
+            <a:round/>
+          </a:ln>
+          <a:effectLst/>
+        </c:spPr>
+        <c:txPr>
+          <a:bodyPr rot="-60000000" spcFirstLastPara="1" vertOverflow="ellipsis" vert="horz" wrap="square" anchor="ctr" anchorCtr="1"/>
+          <a:lstStyle/>
+          <a:p>
+            <a:pPr>
+              <a:defRPr sz="900" b="0" i="0" u="none" strike="noStrike" kern="1200" baseline="0">
+                <a:solidFill>
+                  <a:schemeClr val="tx1">
+                    <a:lumMod val="65000"/>
+                    <a:lumOff val="35000"/>
+                  </a:schemeClr>
+                </a:solidFill>
+                <a:latin typeface="+mn-lt"/>
+                <a:ea typeface="+mn-ea"/>
+                <a:cs typeface="+mn-cs"/>
+              </a:defRPr>
+            </a:pPr>
+            <a:endParaRPr lang="en-US"/>
+          </a:p>
+        </c:txPr>
+        <c:crossAx val="1616106416"/>
+        <c:crosses val="autoZero"/>
+        <c:crossBetween val="midCat"/>
+      </c:valAx>
+      <c:valAx>
+        <c:axId val="1616106416"/>
+        <c:scaling>
+          <c:orientation val="minMax"/>
+        </c:scaling>
+        <c:delete val="0"/>
+        <c:axPos val="l"/>
+        <c:majorGridlines>
+          <c:spPr>
+            <a:ln w="9525" cap="flat" cmpd="sng" algn="ctr">
+              <a:solidFill>
+                <a:schemeClr val="tx1">
+                  <a:lumMod val="15000"/>
+                  <a:lumOff val="85000"/>
+                </a:schemeClr>
+              </a:solidFill>
+              <a:round/>
+            </a:ln>
+            <a:effectLst/>
+          </c:spPr>
+        </c:majorGridlines>
+        <c:numFmt formatCode="General" sourceLinked="1"/>
+        <c:majorTickMark val="none"/>
+        <c:minorTickMark val="none"/>
+        <c:tickLblPos val="nextTo"/>
+        <c:spPr>
+          <a:noFill/>
+          <a:ln w="9525" cap="flat" cmpd="sng" algn="ctr">
+            <a:solidFill>
+              <a:schemeClr val="tx1">
+                <a:lumMod val="25000"/>
+                <a:lumOff val="75000"/>
+              </a:schemeClr>
+            </a:solidFill>
+            <a:round/>
+          </a:ln>
+          <a:effectLst/>
+        </c:spPr>
+        <c:txPr>
+          <a:bodyPr rot="-60000000" spcFirstLastPara="1" vertOverflow="ellipsis" vert="horz" wrap="square" anchor="ctr" anchorCtr="1"/>
+          <a:lstStyle/>
+          <a:p>
+            <a:pPr>
+              <a:defRPr sz="900" b="0" i="0" u="none" strike="noStrike" kern="1200" baseline="0">
+                <a:solidFill>
+                  <a:schemeClr val="tx1">
+                    <a:lumMod val="65000"/>
+                    <a:lumOff val="35000"/>
+                  </a:schemeClr>
+                </a:solidFill>
+                <a:latin typeface="+mn-lt"/>
+                <a:ea typeface="+mn-ea"/>
+                <a:cs typeface="+mn-cs"/>
+              </a:defRPr>
+            </a:pPr>
+            <a:endParaRPr lang="en-US"/>
+          </a:p>
+        </c:txPr>
+        <c:crossAx val="1616366480"/>
+        <c:crosses val="autoZero"/>
+        <c:crossBetween val="midCat"/>
+      </c:valAx>
+      <c:spPr>
+        <a:noFill/>
+        <a:ln>
+          <a:noFill/>
+        </a:ln>
+        <a:effectLst/>
+      </c:spPr>
+    </c:plotArea>
+    <c:plotVisOnly val="1"/>
+    <c:dispBlanksAs val="gap"/>
+    <c:extLst>
+      <c:ext xmlns:c16r3="http://schemas.microsoft.com/office/drawing/2017/03/chart" uri="{56B9EC1D-385E-4148-901F-78D8002777C0}">
+        <c16r3:dataDisplayOptions16>
+          <c16r3:dispNaAsBlank val="1"/>
+        </c16r3:dataDisplayOptions16>
+      </c:ext>
+    </c:extLst>
+    <c:showDLblsOverMax val="0"/>
+  </c:chart>
+  <c:spPr>
+    <a:solidFill>
+      <a:schemeClr val="bg1"/>
+    </a:solidFill>
+    <a:ln w="9525" cap="flat" cmpd="sng" algn="ctr">
+      <a:solidFill>
+        <a:schemeClr val="tx1">
+          <a:lumMod val="15000"/>
+          <a:lumOff val="85000"/>
+        </a:schemeClr>
+      </a:solidFill>
+      <a:round/>
+    </a:ln>
+    <a:effectLst/>
+  </c:spPr>
+  <c:txPr>
+    <a:bodyPr/>
+    <a:lstStyle/>
+    <a:p>
+      <a:pPr>
+        <a:defRPr/>
+      </a:pPr>
+      <a:endParaRPr lang="en-US"/>
+    </a:p>
+  </c:txPr>
+  <c:externalData r:id="rId3">
+    <c:autoUpdate val="0"/>
+  </c:externalData>
+</c:chartSpace>
+</file>
+
+<file path=word/charts/chart2.xml><?xml version="1.0" encoding="utf-8"?>
+<c:chartSpace xmlns:c="http://schemas.openxmlformats.org/drawingml/2006/chart" xmlns:a="http://schemas.openxmlformats.org/drawingml/2006/main" xmlns:r="http://schemas.openxmlformats.org/officeDocument/2006/relationships" xmlns:c16r2="http://schemas.microsoft.com/office/drawing/2015/06/chart">
+  <c:date1904 val="0"/>
+  <c:lang val="en-US"/>
+  <c:roundedCorners val="0"/>
+  <mc:AlternateContent xmlns:mc="http://schemas.openxmlformats.org/markup-compatibility/2006">
+    <mc:Choice xmlns:c14="http://schemas.microsoft.com/office/drawing/2007/8/2/chart" Requires="c14">
+      <c14:style val="102"/>
+    </mc:Choice>
+    <mc:Fallback>
+      <c:style val="2"/>
+    </mc:Fallback>
+  </mc:AlternateContent>
+  <c:chart>
+    <c:title>
+      <c:tx>
+        <c:rich>
+          <a:bodyPr rot="0" spcFirstLastPara="1" vertOverflow="ellipsis" vert="horz" wrap="square" anchor="ctr" anchorCtr="1"/>
+          <a:lstStyle/>
+          <a:p>
+            <a:pPr>
+              <a:defRPr sz="1400" b="0" i="0" u="none" strike="noStrike" kern="1200" spc="0" baseline="0">
+                <a:solidFill>
+                  <a:schemeClr val="tx1">
+                    <a:lumMod val="65000"/>
+                    <a:lumOff val="35000"/>
+                  </a:schemeClr>
+                </a:solidFill>
+                <a:latin typeface="+mn-lt"/>
+                <a:ea typeface="+mn-ea"/>
+                <a:cs typeface="+mn-cs"/>
+              </a:defRPr>
+            </a:pPr>
+            <a:r>
+              <a:rPr lang="en-GB" sz="1400" b="0" i="0" baseline="0">
+                <a:effectLst/>
+              </a:rPr>
+              <a:t>map with list</a:t>
+            </a:r>
+            <a:endParaRPr lang="en-GB" sz="1100">
+              <a:effectLst/>
+            </a:endParaRPr>
+          </a:p>
+        </c:rich>
+      </c:tx>
+      <c:overlay val="0"/>
+      <c:spPr>
+        <a:noFill/>
+        <a:ln>
+          <a:noFill/>
+        </a:ln>
+        <a:effectLst/>
+      </c:spPr>
+      <c:txPr>
+        <a:bodyPr rot="0" spcFirstLastPara="1" vertOverflow="ellipsis" vert="horz" wrap="square" anchor="ctr" anchorCtr="1"/>
+        <a:lstStyle/>
+        <a:p>
+          <a:pPr>
+            <a:defRPr sz="1400" b="0" i="0" u="none" strike="noStrike" kern="1200" spc="0" baseline="0">
+              <a:solidFill>
+                <a:schemeClr val="tx1">
+                  <a:lumMod val="65000"/>
+                  <a:lumOff val="35000"/>
+                </a:schemeClr>
+              </a:solidFill>
+              <a:latin typeface="+mn-lt"/>
+              <a:ea typeface="+mn-ea"/>
+              <a:cs typeface="+mn-cs"/>
+            </a:defRPr>
+          </a:pPr>
+          <a:endParaRPr lang="en-US"/>
+        </a:p>
+      </c:txPr>
+    </c:title>
+    <c:autoTitleDeleted val="0"/>
+    <c:plotArea>
+      <c:layout/>
+      <c:scatterChart>
+        <c:scatterStyle val="smoothMarker"/>
+        <c:varyColors val="0"/>
+        <c:ser>
+          <c:idx val="0"/>
+          <c:order val="0"/>
+          <c:spPr>
+            <a:ln w="19050" cap="rnd">
+              <a:solidFill>
+                <a:schemeClr val="accent1"/>
+              </a:solidFill>
+              <a:round/>
+            </a:ln>
+            <a:effectLst/>
+          </c:spPr>
+          <c:marker>
+            <c:symbol val="none"/>
+          </c:marker>
+          <c:xVal>
+            <c:numRef>
+              <c:f>Sheet1!$A$35:$A$45</c:f>
+              <c:numCache>
+                <c:formatCode>General</c:formatCode>
+                <c:ptCount val="11"/>
+                <c:pt idx="0">
+                  <c:v>1000</c:v>
+                </c:pt>
+                <c:pt idx="1">
+                  <c:v>2000</c:v>
+                </c:pt>
+                <c:pt idx="2">
+                  <c:v>5000</c:v>
+                </c:pt>
+                <c:pt idx="3">
+                  <c:v>20000</c:v>
+                </c:pt>
+                <c:pt idx="4">
+                  <c:v>50000</c:v>
+                </c:pt>
+                <c:pt idx="5">
+                  <c:v>100000</c:v>
+                </c:pt>
+                <c:pt idx="6">
+                  <c:v>200000</c:v>
+                </c:pt>
+                <c:pt idx="7">
+                  <c:v>500000</c:v>
+                </c:pt>
+                <c:pt idx="8">
+                  <c:v>1000000</c:v>
+                </c:pt>
+                <c:pt idx="9">
+                  <c:v>2000000</c:v>
+                </c:pt>
+                <c:pt idx="10">
+                  <c:v>3000000</c:v>
+                </c:pt>
+              </c:numCache>
+            </c:numRef>
+          </c:xVal>
+          <c:yVal>
+            <c:numRef>
+              <c:f>Sheet1!$B$35:$B$45</c:f>
+              <c:numCache>
+                <c:formatCode>General</c:formatCode>
+                <c:ptCount val="11"/>
+                <c:pt idx="0">
+                  <c:v>89201</c:v>
+                </c:pt>
+                <c:pt idx="1">
+                  <c:v>150436</c:v>
+                </c:pt>
+                <c:pt idx="2">
+                  <c:v>397685</c:v>
+                </c:pt>
+                <c:pt idx="3">
+                  <c:v>1553380</c:v>
+                </c:pt>
+                <c:pt idx="4">
+                  <c:v>3954307</c:v>
+                </c:pt>
+                <c:pt idx="5">
+                  <c:v>8269785</c:v>
+                </c:pt>
+                <c:pt idx="6">
+                  <c:v>17007800</c:v>
+                </c:pt>
+                <c:pt idx="7">
+                  <c:v>44149317</c:v>
+                </c:pt>
+                <c:pt idx="8">
+                  <c:v>94291178</c:v>
+                </c:pt>
+                <c:pt idx="9">
+                  <c:v>198769552</c:v>
+                </c:pt>
+                <c:pt idx="10">
+                  <c:v>307914784</c:v>
+                </c:pt>
+              </c:numCache>
+            </c:numRef>
+          </c:yVal>
+          <c:smooth val="1"/>
+          <c:extLst>
+            <c:ext xmlns:c16="http://schemas.microsoft.com/office/drawing/2014/chart" uri="{C3380CC4-5D6E-409C-BE32-E72D297353CC}">
+              <c16:uniqueId val="{00000000-1B70-454B-8EEA-B62E9EE805FF}"/>
+            </c:ext>
+          </c:extLst>
+        </c:ser>
+        <c:dLbls>
+          <c:showLegendKey val="0"/>
+          <c:showVal val="0"/>
+          <c:showCatName val="0"/>
+          <c:showSerName val="0"/>
+          <c:showPercent val="0"/>
+          <c:showBubbleSize val="0"/>
+        </c:dLbls>
+        <c:axId val="1710156704"/>
+        <c:axId val="1610431136"/>
+      </c:scatterChart>
+      <c:valAx>
+        <c:axId val="1710156704"/>
+        <c:scaling>
+          <c:orientation val="minMax"/>
+          <c:max val="3000000"/>
+        </c:scaling>
+        <c:delete val="0"/>
+        <c:axPos val="b"/>
+        <c:majorGridlines>
+          <c:spPr>
+            <a:ln w="9525" cap="flat" cmpd="sng" algn="ctr">
+              <a:solidFill>
+                <a:schemeClr val="tx1">
+                  <a:lumMod val="15000"/>
+                  <a:lumOff val="85000"/>
+                </a:schemeClr>
+              </a:solidFill>
+              <a:round/>
+            </a:ln>
+            <a:effectLst/>
+          </c:spPr>
+        </c:majorGridlines>
+        <c:numFmt formatCode="General" sourceLinked="1"/>
+        <c:majorTickMark val="none"/>
+        <c:minorTickMark val="none"/>
+        <c:tickLblPos val="nextTo"/>
+        <c:spPr>
+          <a:noFill/>
+          <a:ln w="9525" cap="flat" cmpd="sng" algn="ctr">
+            <a:solidFill>
+              <a:schemeClr val="tx1">
+                <a:lumMod val="25000"/>
+                <a:lumOff val="75000"/>
+              </a:schemeClr>
+            </a:solidFill>
+            <a:round/>
+          </a:ln>
+          <a:effectLst/>
+        </c:spPr>
+        <c:txPr>
+          <a:bodyPr rot="-60000000" spcFirstLastPara="1" vertOverflow="ellipsis" vert="horz" wrap="square" anchor="ctr" anchorCtr="1"/>
+          <a:lstStyle/>
+          <a:p>
+            <a:pPr>
+              <a:defRPr sz="900" b="0" i="0" u="none" strike="noStrike" kern="1200" baseline="0">
+                <a:solidFill>
+                  <a:schemeClr val="tx1">
+                    <a:lumMod val="65000"/>
+                    <a:lumOff val="35000"/>
+                  </a:schemeClr>
+                </a:solidFill>
+                <a:latin typeface="+mn-lt"/>
+                <a:ea typeface="+mn-ea"/>
+                <a:cs typeface="+mn-cs"/>
+              </a:defRPr>
+            </a:pPr>
+            <a:endParaRPr lang="en-US"/>
+          </a:p>
+        </c:txPr>
+        <c:crossAx val="1610431136"/>
+        <c:crosses val="autoZero"/>
+        <c:crossBetween val="midCat"/>
+      </c:valAx>
+      <c:valAx>
+        <c:axId val="1610431136"/>
+        <c:scaling>
+          <c:orientation val="minMax"/>
+        </c:scaling>
+        <c:delete val="0"/>
+        <c:axPos val="l"/>
+        <c:majorGridlines>
+          <c:spPr>
+            <a:ln w="9525" cap="flat" cmpd="sng" algn="ctr">
+              <a:solidFill>
+                <a:schemeClr val="tx1">
+                  <a:lumMod val="15000"/>
+                  <a:lumOff val="85000"/>
+                </a:schemeClr>
+              </a:solidFill>
+              <a:round/>
+            </a:ln>
+            <a:effectLst/>
+          </c:spPr>
+        </c:majorGridlines>
+        <c:numFmt formatCode="General" sourceLinked="1"/>
+        <c:majorTickMark val="none"/>
+        <c:minorTickMark val="none"/>
+        <c:tickLblPos val="nextTo"/>
+        <c:spPr>
+          <a:noFill/>
+          <a:ln w="9525" cap="flat" cmpd="sng" algn="ctr">
+            <a:solidFill>
+              <a:schemeClr val="tx1">
+                <a:lumMod val="25000"/>
+                <a:lumOff val="75000"/>
+              </a:schemeClr>
+            </a:solidFill>
+            <a:round/>
+          </a:ln>
+          <a:effectLst/>
+        </c:spPr>
+        <c:txPr>
+          <a:bodyPr rot="-60000000" spcFirstLastPara="1" vertOverflow="ellipsis" vert="horz" wrap="square" anchor="ctr" anchorCtr="1"/>
+          <a:lstStyle/>
+          <a:p>
+            <a:pPr>
+              <a:defRPr sz="900" b="0" i="0" u="none" strike="noStrike" kern="1200" baseline="0">
+                <a:solidFill>
+                  <a:schemeClr val="tx1">
+                    <a:lumMod val="65000"/>
+                    <a:lumOff val="35000"/>
+                  </a:schemeClr>
+                </a:solidFill>
+                <a:latin typeface="+mn-lt"/>
+                <a:ea typeface="+mn-ea"/>
+                <a:cs typeface="+mn-cs"/>
+              </a:defRPr>
+            </a:pPr>
+            <a:endParaRPr lang="en-US"/>
+          </a:p>
+        </c:txPr>
+        <c:crossAx val="1710156704"/>
+        <c:crosses val="autoZero"/>
+        <c:crossBetween val="midCat"/>
+      </c:valAx>
+      <c:spPr>
+        <a:noFill/>
+        <a:ln>
+          <a:noFill/>
+        </a:ln>
+        <a:effectLst/>
+      </c:spPr>
+    </c:plotArea>
+    <c:plotVisOnly val="1"/>
+    <c:dispBlanksAs val="gap"/>
+    <c:extLst>
+      <c:ext xmlns:c16r3="http://schemas.microsoft.com/office/drawing/2017/03/chart" uri="{56B9EC1D-385E-4148-901F-78D8002777C0}">
+        <c16r3:dataDisplayOptions16>
+          <c16r3:dispNaAsBlank val="1"/>
+        </c16r3:dataDisplayOptions16>
+      </c:ext>
+    </c:extLst>
+    <c:showDLblsOverMax val="0"/>
+  </c:chart>
+  <c:spPr>
+    <a:solidFill>
+      <a:schemeClr val="bg1"/>
+    </a:solidFill>
+    <a:ln w="9525" cap="flat" cmpd="sng" algn="ctr">
+      <a:solidFill>
+        <a:schemeClr val="tx1">
+          <a:lumMod val="15000"/>
+          <a:lumOff val="85000"/>
+        </a:schemeClr>
+      </a:solidFill>
+      <a:round/>
+    </a:ln>
+    <a:effectLst/>
+  </c:spPr>
+  <c:txPr>
+    <a:bodyPr/>
+    <a:lstStyle/>
+    <a:p>
+      <a:pPr>
+        <a:defRPr/>
+      </a:pPr>
+      <a:endParaRPr lang="en-US"/>
+    </a:p>
+  </c:txPr>
+  <c:externalData r:id="rId3">
+    <c:autoUpdate val="0"/>
+  </c:externalData>
+</c:chartSpace>
+</file>
+
+<file path=word/charts/chart3.xml><?xml version="1.0" encoding="utf-8"?>
+<c:chartSpace xmlns:c="http://schemas.openxmlformats.org/drawingml/2006/chart" xmlns:a="http://schemas.openxmlformats.org/drawingml/2006/main" xmlns:r="http://schemas.openxmlformats.org/officeDocument/2006/relationships" xmlns:c16r2="http://schemas.microsoft.com/office/drawing/2015/06/chart">
+  <c:date1904 val="0"/>
+  <c:lang val="en-US"/>
+  <c:roundedCorners val="0"/>
+  <mc:AlternateContent xmlns:mc="http://schemas.openxmlformats.org/markup-compatibility/2006">
+    <mc:Choice xmlns:c14="http://schemas.microsoft.com/office/drawing/2007/8/2/chart" Requires="c14">
+      <c14:style val="102"/>
+    </mc:Choice>
+    <mc:Fallback>
+      <c:style val="2"/>
+    </mc:Fallback>
+  </mc:AlternateContent>
+  <c:chart>
+    <c:autoTitleDeleted val="1"/>
+    <c:plotArea>
+      <c:layout/>
+      <c:scatterChart>
+        <c:scatterStyle val="smoothMarker"/>
+        <c:varyColors val="0"/>
+        <c:ser>
+          <c:idx val="0"/>
+          <c:order val="0"/>
+          <c:tx>
+            <c:strRef>
+              <c:f>Sheet1!$B$52</c:f>
+              <c:strCache>
+                <c:ptCount val="1"/>
+                <c:pt idx="0">
+                  <c:v>unordered map</c:v>
+                </c:pt>
+              </c:strCache>
+            </c:strRef>
+          </c:tx>
+          <c:spPr>
+            <a:ln w="19050" cap="rnd">
+              <a:solidFill>
+                <a:schemeClr val="accent1"/>
+              </a:solidFill>
+              <a:round/>
+            </a:ln>
+            <a:effectLst/>
+          </c:spPr>
+          <c:marker>
+            <c:symbol val="none"/>
+          </c:marker>
+          <c:xVal>
+            <c:numRef>
+              <c:f>Sheet1!$A$53:$A$63</c:f>
+              <c:numCache>
+                <c:formatCode>General</c:formatCode>
+                <c:ptCount val="11"/>
+                <c:pt idx="0">
+                  <c:v>1000</c:v>
+                </c:pt>
+                <c:pt idx="1">
+                  <c:v>2000</c:v>
+                </c:pt>
+                <c:pt idx="2">
+                  <c:v>5000</c:v>
+                </c:pt>
+                <c:pt idx="3">
+                  <c:v>20000</c:v>
+                </c:pt>
+                <c:pt idx="4">
+                  <c:v>50000</c:v>
+                </c:pt>
+                <c:pt idx="5">
+                  <c:v>100000</c:v>
+                </c:pt>
+                <c:pt idx="6">
+                  <c:v>200000</c:v>
+                </c:pt>
+                <c:pt idx="7">
+                  <c:v>500000</c:v>
+                </c:pt>
+                <c:pt idx="8">
+                  <c:v>1000000</c:v>
+                </c:pt>
+                <c:pt idx="9">
+                  <c:v>2000000</c:v>
+                </c:pt>
+                <c:pt idx="10">
+                  <c:v>3000000</c:v>
+                </c:pt>
+              </c:numCache>
+            </c:numRef>
+          </c:xVal>
+          <c:yVal>
+            <c:numRef>
+              <c:f>Sheet1!$B$53:$B$63</c:f>
+              <c:numCache>
+                <c:formatCode>General</c:formatCode>
+                <c:ptCount val="11"/>
+                <c:pt idx="0">
+                  <c:v>69933</c:v>
+                </c:pt>
+                <c:pt idx="1">
+                  <c:v>133898</c:v>
+                </c:pt>
+                <c:pt idx="2">
+                  <c:v>352969</c:v>
+                </c:pt>
+                <c:pt idx="3">
+                  <c:v>1426618</c:v>
+                </c:pt>
+                <c:pt idx="4">
+                  <c:v>3430850</c:v>
+                </c:pt>
+                <c:pt idx="5">
+                  <c:v>6954964</c:v>
+                </c:pt>
+                <c:pt idx="6">
+                  <c:v>14018093</c:v>
+                </c:pt>
+                <c:pt idx="7">
+                  <c:v>34075173</c:v>
+                </c:pt>
+                <c:pt idx="8">
+                  <c:v>71495230</c:v>
+                </c:pt>
+                <c:pt idx="9">
+                  <c:v>143713844</c:v>
+                </c:pt>
+                <c:pt idx="10">
+                  <c:v>225855834</c:v>
+                </c:pt>
+              </c:numCache>
+            </c:numRef>
+          </c:yVal>
+          <c:smooth val="1"/>
+          <c:extLst>
+            <c:ext xmlns:c16="http://schemas.microsoft.com/office/drawing/2014/chart" uri="{C3380CC4-5D6E-409C-BE32-E72D297353CC}">
+              <c16:uniqueId val="{00000000-BE8B-4DB8-A047-24B283EC8C66}"/>
+            </c:ext>
+          </c:extLst>
+        </c:ser>
+        <c:ser>
+          <c:idx val="1"/>
+          <c:order val="1"/>
+          <c:tx>
+            <c:strRef>
+              <c:f>Sheet1!$C$52</c:f>
+              <c:strCache>
+                <c:ptCount val="1"/>
+                <c:pt idx="0">
+                  <c:v>map</c:v>
+                </c:pt>
+              </c:strCache>
+            </c:strRef>
+          </c:tx>
+          <c:spPr>
+            <a:ln w="19050" cap="rnd">
+              <a:solidFill>
+                <a:schemeClr val="accent2"/>
+              </a:solidFill>
+              <a:round/>
+            </a:ln>
+            <a:effectLst/>
+          </c:spPr>
+          <c:marker>
+            <c:symbol val="none"/>
+          </c:marker>
+          <c:xVal>
+            <c:numRef>
+              <c:f>Sheet1!$A$53:$A$63</c:f>
+              <c:numCache>
+                <c:formatCode>General</c:formatCode>
+                <c:ptCount val="11"/>
+                <c:pt idx="0">
+                  <c:v>1000</c:v>
+                </c:pt>
+                <c:pt idx="1">
+                  <c:v>2000</c:v>
+                </c:pt>
+                <c:pt idx="2">
+                  <c:v>5000</c:v>
+                </c:pt>
+                <c:pt idx="3">
+                  <c:v>20000</c:v>
+                </c:pt>
+                <c:pt idx="4">
+                  <c:v>50000</c:v>
+                </c:pt>
+                <c:pt idx="5">
+                  <c:v>100000</c:v>
+                </c:pt>
+                <c:pt idx="6">
+                  <c:v>200000</c:v>
+                </c:pt>
+                <c:pt idx="7">
+                  <c:v>500000</c:v>
+                </c:pt>
+                <c:pt idx="8">
+                  <c:v>1000000</c:v>
+                </c:pt>
+                <c:pt idx="9">
+                  <c:v>2000000</c:v>
+                </c:pt>
+                <c:pt idx="10">
+                  <c:v>3000000</c:v>
+                </c:pt>
+              </c:numCache>
+            </c:numRef>
+          </c:xVal>
+          <c:yVal>
+            <c:numRef>
+              <c:f>Sheet1!$C$53:$C$63</c:f>
+              <c:numCache>
+                <c:formatCode>General</c:formatCode>
+                <c:ptCount val="11"/>
+                <c:pt idx="0">
+                  <c:v>89201</c:v>
+                </c:pt>
+                <c:pt idx="1">
+                  <c:v>150436</c:v>
+                </c:pt>
+                <c:pt idx="2">
+                  <c:v>397685</c:v>
+                </c:pt>
+                <c:pt idx="3">
+                  <c:v>1553380</c:v>
+                </c:pt>
+                <c:pt idx="4">
+                  <c:v>3954307</c:v>
+                </c:pt>
+                <c:pt idx="5">
+                  <c:v>8269785</c:v>
+                </c:pt>
+                <c:pt idx="6">
+                  <c:v>17007800</c:v>
+                </c:pt>
+                <c:pt idx="7">
+                  <c:v>44149317</c:v>
+                </c:pt>
+                <c:pt idx="8">
+                  <c:v>94291178</c:v>
+                </c:pt>
+                <c:pt idx="9">
+                  <c:v>198769552</c:v>
+                </c:pt>
+                <c:pt idx="10">
+                  <c:v>307914784</c:v>
+                </c:pt>
+              </c:numCache>
+            </c:numRef>
+          </c:yVal>
+          <c:smooth val="1"/>
+          <c:extLst>
+            <c:ext xmlns:c16="http://schemas.microsoft.com/office/drawing/2014/chart" uri="{C3380CC4-5D6E-409C-BE32-E72D297353CC}">
+              <c16:uniqueId val="{00000001-BE8B-4DB8-A047-24B283EC8C66}"/>
+            </c:ext>
+          </c:extLst>
+        </c:ser>
+        <c:dLbls>
+          <c:showLegendKey val="0"/>
+          <c:showVal val="0"/>
+          <c:showCatName val="0"/>
+          <c:showSerName val="0"/>
+          <c:showPercent val="0"/>
+          <c:showBubbleSize val="0"/>
+        </c:dLbls>
+        <c:axId val="1710103120"/>
+        <c:axId val="1610482832"/>
+      </c:scatterChart>
+      <c:valAx>
+        <c:axId val="1710103120"/>
+        <c:scaling>
+          <c:orientation val="minMax"/>
+          <c:max val="3000000"/>
+        </c:scaling>
+        <c:delete val="0"/>
+        <c:axPos val="b"/>
+        <c:majorGridlines>
+          <c:spPr>
+            <a:ln w="9525" cap="flat" cmpd="sng" algn="ctr">
+              <a:solidFill>
+                <a:schemeClr val="tx1">
+                  <a:lumMod val="15000"/>
+                  <a:lumOff val="85000"/>
+                </a:schemeClr>
+              </a:solidFill>
+              <a:round/>
+            </a:ln>
+            <a:effectLst/>
+          </c:spPr>
+        </c:majorGridlines>
+        <c:numFmt formatCode="General" sourceLinked="1"/>
+        <c:majorTickMark val="none"/>
+        <c:minorTickMark val="none"/>
+        <c:tickLblPos val="nextTo"/>
+        <c:spPr>
+          <a:noFill/>
+          <a:ln w="9525" cap="flat" cmpd="sng" algn="ctr">
+            <a:solidFill>
+              <a:schemeClr val="tx1">
+                <a:lumMod val="25000"/>
+                <a:lumOff val="75000"/>
+              </a:schemeClr>
+            </a:solidFill>
+            <a:round/>
+          </a:ln>
+          <a:effectLst/>
+        </c:spPr>
+        <c:txPr>
+          <a:bodyPr rot="-60000000" spcFirstLastPara="1" vertOverflow="ellipsis" vert="horz" wrap="square" anchor="ctr" anchorCtr="1"/>
+          <a:lstStyle/>
+          <a:p>
+            <a:pPr>
+              <a:defRPr sz="900" b="0" i="0" u="none" strike="noStrike" kern="1200" baseline="0">
+                <a:solidFill>
+                  <a:schemeClr val="tx1">
+                    <a:lumMod val="65000"/>
+                    <a:lumOff val="35000"/>
+                  </a:schemeClr>
+                </a:solidFill>
+                <a:latin typeface="+mn-lt"/>
+                <a:ea typeface="+mn-ea"/>
+                <a:cs typeface="+mn-cs"/>
+              </a:defRPr>
+            </a:pPr>
+            <a:endParaRPr lang="en-US"/>
+          </a:p>
+        </c:txPr>
+        <c:crossAx val="1610482832"/>
+        <c:crosses val="autoZero"/>
+        <c:crossBetween val="midCat"/>
+      </c:valAx>
+      <c:valAx>
+        <c:axId val="1610482832"/>
+        <c:scaling>
+          <c:orientation val="minMax"/>
+        </c:scaling>
+        <c:delete val="0"/>
+        <c:axPos val="l"/>
+        <c:majorGridlines>
+          <c:spPr>
+            <a:ln w="9525" cap="flat" cmpd="sng" algn="ctr">
+              <a:solidFill>
+                <a:schemeClr val="tx1">
+                  <a:lumMod val="15000"/>
+                  <a:lumOff val="85000"/>
+                </a:schemeClr>
+              </a:solidFill>
+              <a:round/>
+            </a:ln>
+            <a:effectLst/>
+          </c:spPr>
+        </c:majorGridlines>
+        <c:numFmt formatCode="General" sourceLinked="1"/>
+        <c:majorTickMark val="none"/>
+        <c:minorTickMark val="none"/>
+        <c:tickLblPos val="nextTo"/>
+        <c:spPr>
+          <a:noFill/>
+          <a:ln w="9525" cap="flat" cmpd="sng" algn="ctr">
+            <a:solidFill>
+              <a:schemeClr val="tx1">
+                <a:lumMod val="25000"/>
+                <a:lumOff val="75000"/>
+              </a:schemeClr>
+            </a:solidFill>
+            <a:round/>
+          </a:ln>
+          <a:effectLst/>
+        </c:spPr>
+        <c:txPr>
+          <a:bodyPr rot="-60000000" spcFirstLastPara="1" vertOverflow="ellipsis" vert="horz" wrap="square" anchor="ctr" anchorCtr="1"/>
+          <a:lstStyle/>
+          <a:p>
+            <a:pPr>
+              <a:defRPr sz="900" b="0" i="0" u="none" strike="noStrike" kern="1200" baseline="0">
+                <a:solidFill>
+                  <a:schemeClr val="tx1">
+                    <a:lumMod val="65000"/>
+                    <a:lumOff val="35000"/>
+                  </a:schemeClr>
+                </a:solidFill>
+                <a:latin typeface="+mn-lt"/>
+                <a:ea typeface="+mn-ea"/>
+                <a:cs typeface="+mn-cs"/>
+              </a:defRPr>
+            </a:pPr>
+            <a:endParaRPr lang="en-US"/>
+          </a:p>
+        </c:txPr>
+        <c:crossAx val="1710103120"/>
+        <c:crosses val="autoZero"/>
+        <c:crossBetween val="midCat"/>
+      </c:valAx>
+      <c:spPr>
+        <a:noFill/>
+        <a:ln>
+          <a:noFill/>
+        </a:ln>
+        <a:effectLst/>
+      </c:spPr>
+    </c:plotArea>
+    <c:legend>
+      <c:legendPos val="b"/>
+      <c:overlay val="0"/>
+      <c:spPr>
+        <a:noFill/>
+        <a:ln>
+          <a:noFill/>
+        </a:ln>
+        <a:effectLst/>
+      </c:spPr>
+      <c:txPr>
+        <a:bodyPr rot="0" spcFirstLastPara="1" vertOverflow="ellipsis" vert="horz" wrap="square" anchor="ctr" anchorCtr="1"/>
+        <a:lstStyle/>
+        <a:p>
+          <a:pPr>
+            <a:defRPr sz="900" b="0" i="0" u="none" strike="noStrike" kern="1200" baseline="0">
+              <a:solidFill>
+                <a:schemeClr val="tx1">
+                  <a:lumMod val="65000"/>
+                  <a:lumOff val="35000"/>
+                </a:schemeClr>
+              </a:solidFill>
+              <a:latin typeface="+mn-lt"/>
+              <a:ea typeface="+mn-ea"/>
+              <a:cs typeface="+mn-cs"/>
+            </a:defRPr>
+          </a:pPr>
+          <a:endParaRPr lang="en-US"/>
+        </a:p>
+      </c:txPr>
+    </c:legend>
+    <c:plotVisOnly val="1"/>
+    <c:dispBlanksAs val="gap"/>
+    <c:extLst>
+      <c:ext xmlns:c16r3="http://schemas.microsoft.com/office/drawing/2017/03/chart" uri="{56B9EC1D-385E-4148-901F-78D8002777C0}">
+        <c16r3:dataDisplayOptions16>
+          <c16r3:dispNaAsBlank val="1"/>
+        </c16r3:dataDisplayOptions16>
+      </c:ext>
+    </c:extLst>
+    <c:showDLblsOverMax val="0"/>
+  </c:chart>
+  <c:spPr>
+    <a:solidFill>
+      <a:schemeClr val="bg1"/>
+    </a:solidFill>
+    <a:ln w="9525" cap="flat" cmpd="sng" algn="ctr">
+      <a:solidFill>
+        <a:schemeClr val="tx1">
+          <a:lumMod val="15000"/>
+          <a:lumOff val="85000"/>
+        </a:schemeClr>
+      </a:solidFill>
+      <a:round/>
+    </a:ln>
+    <a:effectLst/>
+  </c:spPr>
+  <c:txPr>
+    <a:bodyPr/>
+    <a:lstStyle/>
+    <a:p>
+      <a:pPr>
+        <a:defRPr/>
+      </a:pPr>
+      <a:endParaRPr lang="en-US"/>
+    </a:p>
+  </c:txPr>
+  <c:externalData r:id="rId3">
+    <c:autoUpdate val="0"/>
+  </c:externalData>
+</c:chartSpace>
+</file>
+
+<file path=word/charts/colors1.xml><?xml version="1.0" encoding="utf-8"?>
+<cs:colorStyle xmlns:cs="http://schemas.microsoft.com/office/drawing/2012/chartStyle" xmlns:a="http://schemas.openxmlformats.org/drawingml/2006/main" meth="cycle" id="10">
+  <a:schemeClr val="accent1"/>
+  <a:schemeClr val="accent2"/>
+  <a:schemeClr val="accent3"/>
+  <a:schemeClr val="accent4"/>
+  <a:schemeClr val="accent5"/>
+  <a:schemeClr val="accent6"/>
+  <cs:variation/>
+  <cs:variation>
+    <a:lumMod val="60000"/>
+  </cs:variation>
+  <cs:variation>
+    <a:lumMod val="80000"/>
+    <a:lumOff val="20000"/>
+  </cs:variation>
+  <cs:variation>
+    <a:lumMod val="80000"/>
+  </cs:variation>
+  <cs:variation>
+    <a:lumMod val="60000"/>
+    <a:lumOff val="40000"/>
+  </cs:variation>
+  <cs:variation>
+    <a:lumMod val="50000"/>
+  </cs:variation>
+  <cs:variation>
+    <a:lumMod val="70000"/>
+    <a:lumOff val="30000"/>
+  </cs:variation>
+  <cs:variation>
+    <a:lumMod val="70000"/>
+  </cs:variation>
+  <cs:variation>
+    <a:lumMod val="50000"/>
+    <a:lumOff val="50000"/>
+  </cs:variation>
+</cs:colorStyle>
+</file>
+
+<file path=word/charts/colors2.xml><?xml version="1.0" encoding="utf-8"?>
+<cs:colorStyle xmlns:cs="http://schemas.microsoft.com/office/drawing/2012/chartStyle" xmlns:a="http://schemas.openxmlformats.org/drawingml/2006/main" meth="cycle" id="10">
+  <a:schemeClr val="accent1"/>
+  <a:schemeClr val="accent2"/>
+  <a:schemeClr val="accent3"/>
+  <a:schemeClr val="accent4"/>
+  <a:schemeClr val="accent5"/>
+  <a:schemeClr val="accent6"/>
+  <cs:variation/>
+  <cs:variation>
+    <a:lumMod val="60000"/>
+  </cs:variation>
+  <cs:variation>
+    <a:lumMod val="80000"/>
+    <a:lumOff val="20000"/>
+  </cs:variation>
+  <cs:variation>
+    <a:lumMod val="80000"/>
+  </cs:variation>
+  <cs:variation>
+    <a:lumMod val="60000"/>
+    <a:lumOff val="40000"/>
+  </cs:variation>
+  <cs:variation>
+    <a:lumMod val="50000"/>
+  </cs:variation>
+  <cs:variation>
+    <a:lumMod val="70000"/>
+    <a:lumOff val="30000"/>
+  </cs:variation>
+  <cs:variation>
+    <a:lumMod val="70000"/>
+  </cs:variation>
+  <cs:variation>
+    <a:lumMod val="50000"/>
+    <a:lumOff val="50000"/>
+  </cs:variation>
+</cs:colorStyle>
+</file>
+
+<file path=word/charts/colors3.xml><?xml version="1.0" encoding="utf-8"?>
+<cs:colorStyle xmlns:cs="http://schemas.microsoft.com/office/drawing/2012/chartStyle" xmlns:a="http://schemas.openxmlformats.org/drawingml/2006/main" meth="cycle" id="10">
+  <a:schemeClr val="accent1"/>
+  <a:schemeClr val="accent2"/>
+  <a:schemeClr val="accent3"/>
+  <a:schemeClr val="accent4"/>
+  <a:schemeClr val="accent5"/>
+  <a:schemeClr val="accent6"/>
+  <cs:variation/>
+  <cs:variation>
+    <a:lumMod val="60000"/>
+  </cs:variation>
+  <cs:variation>
+    <a:lumMod val="80000"/>
+    <a:lumOff val="20000"/>
+  </cs:variation>
+  <cs:variation>
+    <a:lumMod val="80000"/>
+  </cs:variation>
+  <cs:variation>
+    <a:lumMod val="60000"/>
+    <a:lumOff val="40000"/>
+  </cs:variation>
+  <cs:variation>
+    <a:lumMod val="50000"/>
+  </cs:variation>
+  <cs:variation>
+    <a:lumMod val="70000"/>
+    <a:lumOff val="30000"/>
+  </cs:variation>
+  <cs:variation>
+    <a:lumMod val="70000"/>
+  </cs:variation>
+  <cs:variation>
+    <a:lumMod val="50000"/>
+    <a:lumOff val="50000"/>
+  </cs:variation>
+</cs:colorStyle>
+</file>
+
+<file path=word/charts/style1.xml><?xml version="1.0" encoding="utf-8"?>
+<cs:chartStyle xmlns:cs="http://schemas.microsoft.com/office/drawing/2012/chartStyle" xmlns:a="http://schemas.openxmlformats.org/drawingml/2006/main" id="240">
+  <cs:axisTitle>
+    <cs:lnRef idx="0"/>
+    <cs:fillRef idx="0"/>
+    <cs:effectRef idx="0"/>
+    <cs:fontRef idx="minor">
+      <a:schemeClr val="tx1">
+        <a:lumMod val="65000"/>
+        <a:lumOff val="35000"/>
+      </a:schemeClr>
+    </cs:fontRef>
+    <cs:defRPr sz="1000" kern="1200"/>
+  </cs:axisTitle>
+  <cs:categoryAxis>
+    <cs:lnRef idx="0"/>
+    <cs:fillRef idx="0"/>
+    <cs:effectRef idx="0"/>
+    <cs:fontRef idx="minor">
+      <a:schemeClr val="tx1">
+        <a:lumMod val="65000"/>
+        <a:lumOff val="35000"/>
+      </a:schemeClr>
+    </cs:fontRef>
+    <cs:spPr>
+      <a:ln w="9525" cap="flat" cmpd="sng" algn="ctr">
+        <a:solidFill>
+          <a:schemeClr val="tx1">
+            <a:lumMod val="25000"/>
+            <a:lumOff val="75000"/>
+          </a:schemeClr>
+        </a:solidFill>
+        <a:round/>
+      </a:ln>
+    </cs:spPr>
+    <cs:defRPr sz="900" kern="1200"/>
+  </cs:categoryAxis>
+  <cs:chartArea mods="allowNoFillOverride allowNoLineOverride">
+    <cs:lnRef idx="0"/>
+    <cs:fillRef idx="0"/>
+    <cs:effectRef idx="0"/>
+    <cs:fontRef idx="minor">
+      <a:schemeClr val="tx1"/>
+    </cs:fontRef>
+    <cs:spPr>
+      <a:solidFill>
+        <a:schemeClr val="bg1"/>
+      </a:solidFill>
+      <a:ln w="9525" cap="flat" cmpd="sng" algn="ctr">
+        <a:solidFill>
+          <a:schemeClr val="tx1">
+            <a:lumMod val="15000"/>
+            <a:lumOff val="85000"/>
+          </a:schemeClr>
+        </a:solidFill>
+        <a:round/>
+      </a:ln>
+    </cs:spPr>
+    <cs:defRPr sz="1000" kern="1200"/>
+  </cs:chartArea>
+  <cs:dataLabel>
+    <cs:lnRef idx="0"/>
+    <cs:fillRef idx="0"/>
+    <cs:effectRef idx="0"/>
+    <cs:fontRef idx="minor">
+      <a:schemeClr val="tx1">
+        <a:lumMod val="75000"/>
+        <a:lumOff val="25000"/>
+      </a:schemeClr>
+    </cs:fontRef>
+    <cs:defRPr sz="900" kern="1200"/>
+  </cs:dataLabel>
+  <cs:dataLabelCallout>
+    <cs:lnRef idx="0"/>
+    <cs:fillRef idx="0"/>
+    <cs:effectRef idx="0"/>
+    <cs:fontRef idx="minor">
+      <a:schemeClr val="dk1">
+        <a:lumMod val="65000"/>
+        <a:lumOff val="35000"/>
+      </a:schemeClr>
+    </cs:fontRef>
+    <cs:spPr>
+      <a:solidFill>
+        <a:schemeClr val="lt1"/>
+      </a:solidFill>
+      <a:ln>
+        <a:solidFill>
+          <a:schemeClr val="dk1">
+            <a:lumMod val="25000"/>
+            <a:lumOff val="75000"/>
+          </a:schemeClr>
+        </a:solidFill>
+      </a:ln>
+    </cs:spPr>
+    <cs:defRPr sz="900" kern="1200"/>
+    <cs:bodyPr rot="0" spcFirstLastPara="1" vertOverflow="clip" horzOverflow="clip" vert="horz" wrap="square" lIns="36576" tIns="18288" rIns="36576" bIns="18288" anchor="ctr" anchorCtr="1">
+      <a:spAutoFit/>
+    </cs:bodyPr>
+  </cs:dataLabelCallout>
+  <cs:dataPoint>
+    <cs:lnRef idx="0"/>
+    <cs:fillRef idx="1">
+      <cs:styleClr val="auto"/>
+    </cs:fillRef>
+    <cs:effectRef idx="0"/>
+    <cs:fontRef idx="minor">
+      <a:schemeClr val="tx1"/>
+    </cs:fontRef>
+  </cs:dataPoint>
+  <cs:dataPoint3D>
+    <cs:lnRef idx="0"/>
+    <cs:fillRef idx="1">
+      <cs:styleClr val="auto"/>
+    </cs:fillRef>
+    <cs:effectRef idx="0"/>
+    <cs:fontRef idx="minor">
+      <a:schemeClr val="tx1"/>
+    </cs:fontRef>
+  </cs:dataPoint3D>
+  <cs:dataPointLine>
+    <cs:lnRef idx="0">
+      <cs:styleClr val="auto"/>
+    </cs:lnRef>
+    <cs:fillRef idx="1"/>
+    <cs:effectRef idx="0"/>
+    <cs:fontRef idx="minor">
+      <a:schemeClr val="tx1"/>
+    </cs:fontRef>
+    <cs:spPr>
+      <a:ln w="19050" cap="rnd">
+        <a:solidFill>
+          <a:schemeClr val="phClr"/>
+        </a:solidFill>
+        <a:round/>
+      </a:ln>
+    </cs:spPr>
+  </cs:dataPointLine>
+  <cs:dataPointMarker>
+    <cs:lnRef idx="0">
+      <cs:styleClr val="auto"/>
+    </cs:lnRef>
+    <cs:fillRef idx="1">
+      <cs:styleClr val="auto"/>
+    </cs:fillRef>
+    <cs:effectRef idx="0"/>
+    <cs:fontRef idx="minor">
+      <a:schemeClr val="tx1"/>
+    </cs:fontRef>
+    <cs:spPr>
+      <a:ln w="9525">
+        <a:solidFill>
+          <a:schemeClr val="phClr"/>
+        </a:solidFill>
+      </a:ln>
+    </cs:spPr>
+  </cs:dataPointMarker>
+  <cs:dataPointMarkerLayout symbol="circle" size="5"/>
+  <cs:dataPointWireframe>
+    <cs:lnRef idx="0">
+      <cs:styleClr val="auto"/>
+    </cs:lnRef>
+    <cs:fillRef idx="0"/>
+    <cs:effectRef idx="0"/>
+    <cs:fontRef idx="minor">
+      <a:schemeClr val="dk1"/>
+    </cs:fontRef>
+    <cs:spPr>
+      <a:ln w="9525" cap="rnd">
+        <a:solidFill>
+          <a:schemeClr val="phClr"/>
+        </a:solidFill>
+        <a:round/>
+      </a:ln>
+    </cs:spPr>
+  </cs:dataPointWireframe>
+  <cs:dataTable>
+    <cs:lnRef idx="0"/>
+    <cs:fillRef idx="0"/>
+    <cs:effectRef idx="0"/>
+    <cs:fontRef idx="minor">
+      <a:schemeClr val="tx1">
+        <a:lumMod val="65000"/>
+        <a:lumOff val="35000"/>
+      </a:schemeClr>
+    </cs:fontRef>
+    <cs:spPr>
+      <a:noFill/>
+      <a:ln w="9525" cap="flat" cmpd="sng" algn="ctr">
+        <a:solidFill>
+          <a:schemeClr val="tx1">
+            <a:lumMod val="15000"/>
+            <a:lumOff val="85000"/>
+          </a:schemeClr>
+        </a:solidFill>
+        <a:round/>
+      </a:ln>
+    </cs:spPr>
+    <cs:defRPr sz="900" kern="1200"/>
+  </cs:dataTable>
+  <cs:downBar>
+    <cs:lnRef idx="0"/>
+    <cs:fillRef idx="0"/>
+    <cs:effectRef idx="0"/>
+    <cs:fontRef idx="minor">
+      <a:schemeClr val="tx1"/>
+    </cs:fontRef>
+    <cs:spPr>
+      <a:solidFill>
+        <a:schemeClr val="dk1">
+          <a:lumMod val="75000"/>
+          <a:lumOff val="25000"/>
+        </a:schemeClr>
+      </a:solidFill>
+      <a:ln w="9525" cap="flat" cmpd="sng" algn="ctr">
+        <a:solidFill>
+          <a:schemeClr val="tx1">
+            <a:lumMod val="65000"/>
+            <a:lumOff val="35000"/>
+          </a:schemeClr>
+        </a:solidFill>
+        <a:round/>
+      </a:ln>
+    </cs:spPr>
+  </cs:downBar>
+  <cs:dropLine>
+    <cs:lnRef idx="0"/>
+    <cs:fillRef idx="0"/>
+    <cs:effectRef idx="0"/>
+    <cs:fontRef idx="minor">
+      <a:schemeClr val="tx1"/>
+    </cs:fontRef>
+    <cs:spPr>
+      <a:ln w="9525" cap="flat" cmpd="sng" algn="ctr">
+        <a:solidFill>
+          <a:schemeClr val="tx1">
+            <a:lumMod val="35000"/>
+            <a:lumOff val="65000"/>
+          </a:schemeClr>
+        </a:solidFill>
+        <a:round/>
+      </a:ln>
+    </cs:spPr>
+  </cs:dropLine>
+  <cs:errorBar>
+    <cs:lnRef idx="0"/>
+    <cs:fillRef idx="0"/>
+    <cs:effectRef idx="0"/>
+    <cs:fontRef idx="minor">
+      <a:schemeClr val="tx1"/>
+    </cs:fontRef>
+    <cs:spPr>
+      <a:ln w="9525" cap="flat" cmpd="sng" algn="ctr">
+        <a:solidFill>
+          <a:schemeClr val="tx1">
+            <a:lumMod val="65000"/>
+            <a:lumOff val="35000"/>
+          </a:schemeClr>
+        </a:solidFill>
+        <a:round/>
+      </a:ln>
+    </cs:spPr>
+  </cs:errorBar>
+  <cs:floor>
+    <cs:lnRef idx="0"/>
+    <cs:fillRef idx="0"/>
+    <cs:effectRef idx="0"/>
+    <cs:fontRef idx="minor">
+      <a:schemeClr val="tx1"/>
+    </cs:fontRef>
+    <cs:spPr>
+      <a:noFill/>
+      <a:ln>
+        <a:noFill/>
+      </a:ln>
+    </cs:spPr>
+  </cs:floor>
+  <cs:gridlineMajor>
+    <cs:lnRef idx="0"/>
+    <cs:fillRef idx="0"/>
+    <cs:effectRef idx="0"/>
+    <cs:fontRef idx="minor">
+      <a:schemeClr val="tx1"/>
+    </cs:fontRef>
+    <cs:spPr>
+      <a:ln w="9525" cap="flat" cmpd="sng" algn="ctr">
+        <a:solidFill>
+          <a:schemeClr val="tx1">
+            <a:lumMod val="15000"/>
+            <a:lumOff val="85000"/>
+          </a:schemeClr>
+        </a:solidFill>
+        <a:round/>
+      </a:ln>
+    </cs:spPr>
+  </cs:gridlineMajor>
+  <cs:gridlineMinor>
+    <cs:lnRef idx="0"/>
+    <cs:fillRef idx="0"/>
+    <cs:effectRef idx="0"/>
+    <cs:fontRef idx="minor">
+      <a:schemeClr val="tx1"/>
+    </cs:fontRef>
+    <cs:spPr>
+      <a:ln w="9525" cap="flat" cmpd="sng" algn="ctr">
+        <a:solidFill>
+          <a:schemeClr val="tx1">
+            <a:lumMod val="5000"/>
+            <a:lumOff val="95000"/>
+          </a:schemeClr>
+        </a:solidFill>
+        <a:round/>
+      </a:ln>
+    </cs:spPr>
+  </cs:gridlineMinor>
+  <cs:hiLoLine>
+    <cs:lnRef idx="0"/>
+    <cs:fillRef idx="0"/>
+    <cs:effectRef idx="0"/>
+    <cs:fontRef idx="minor">
+      <a:schemeClr val="tx1"/>
+    </cs:fontRef>
+    <cs:spPr>
+      <a:ln w="9525" cap="flat" cmpd="sng" algn="ctr">
+        <a:solidFill>
+          <a:schemeClr val="tx1">
+            <a:lumMod val="50000"/>
+            <a:lumOff val="50000"/>
+          </a:schemeClr>
+        </a:solidFill>
+        <a:round/>
+      </a:ln>
+    </cs:spPr>
+  </cs:hiLoLine>
+  <cs:leaderLine>
+    <cs:lnRef idx="0"/>
+    <cs:fillRef idx="0"/>
+    <cs:effectRef idx="0"/>
+    <cs:fontRef idx="minor">
+      <a:schemeClr val="tx1"/>
+    </cs:fontRef>
+    <cs:spPr>
+      <a:ln w="9525" cap="flat" cmpd="sng" algn="ctr">
+        <a:solidFill>
+          <a:schemeClr val="tx1">
+            <a:lumMod val="35000"/>
+            <a:lumOff val="65000"/>
+          </a:schemeClr>
+        </a:solidFill>
+        <a:round/>
+      </a:ln>
+    </cs:spPr>
+  </cs:leaderLine>
+  <cs:legend>
+    <cs:lnRef idx="0"/>
+    <cs:fillRef idx="0"/>
+    <cs:effectRef idx="0"/>
+    <cs:fontRef idx="minor">
+      <a:schemeClr val="tx1">
+        <a:lumMod val="65000"/>
+        <a:lumOff val="35000"/>
+      </a:schemeClr>
+    </cs:fontRef>
+    <cs:defRPr sz="900" kern="1200"/>
+  </cs:legend>
+  <cs:plotArea mods="allowNoFillOverride allowNoLineOverride">
+    <cs:lnRef idx="0"/>
+    <cs:fillRef idx="0"/>
+    <cs:effectRef idx="0"/>
+    <cs:fontRef idx="minor">
+      <a:schemeClr val="tx1"/>
+    </cs:fontRef>
+  </cs:plotArea>
+  <cs:plotArea3D mods="allowNoFillOverride allowNoLineOverride">
+    <cs:lnRef idx="0"/>
+    <cs:fillRef idx="0"/>
+    <cs:effectRef idx="0"/>
+    <cs:fontRef idx="minor">
+      <a:schemeClr val="tx1"/>
+    </cs:fontRef>
+  </cs:plotArea3D>
+  <cs:seriesAxis>
+    <cs:lnRef idx="0"/>
+    <cs:fillRef idx="0"/>
+    <cs:effectRef idx="0"/>
+    <cs:fontRef idx="minor">
+      <a:schemeClr val="tx1">
+        <a:lumMod val="65000"/>
+        <a:lumOff val="35000"/>
+      </a:schemeClr>
+    </cs:fontRef>
+    <cs:defRPr sz="900" kern="1200"/>
+  </cs:seriesAxis>
+  <cs:seriesLine>
+    <cs:lnRef idx="0"/>
+    <cs:fillRef idx="0"/>
+    <cs:effectRef idx="0"/>
+    <cs:fontRef idx="minor">
+      <a:schemeClr val="tx1"/>
+    </cs:fontRef>
+    <cs:spPr>
+      <a:ln w="9525" cap="flat" cmpd="sng" algn="ctr">
+        <a:solidFill>
+          <a:schemeClr val="tx1">
+            <a:lumMod val="35000"/>
+            <a:lumOff val="65000"/>
+          </a:schemeClr>
+        </a:solidFill>
+        <a:round/>
+      </a:ln>
+    </cs:spPr>
+  </cs:seriesLine>
+  <cs:title>
+    <cs:lnRef idx="0"/>
+    <cs:fillRef idx="0"/>
+    <cs:effectRef idx="0"/>
+    <cs:fontRef idx="minor">
+      <a:schemeClr val="tx1">
+        <a:lumMod val="65000"/>
+        <a:lumOff val="35000"/>
+      </a:schemeClr>
+    </cs:fontRef>
+    <cs:defRPr sz="1400" b="0" kern="1200" spc="0" baseline="0"/>
+  </cs:title>
+  <cs:trendline>
+    <cs:lnRef idx="0">
+      <cs:styleClr val="auto"/>
+    </cs:lnRef>
+    <cs:fillRef idx="0"/>
+    <cs:effectRef idx="0"/>
+    <cs:fontRef idx="minor">
+      <a:schemeClr val="tx1"/>
+    </cs:fontRef>
+    <cs:spPr>
+      <a:ln w="19050" cap="rnd">
+        <a:solidFill>
+          <a:schemeClr val="phClr"/>
+        </a:solidFill>
+        <a:prstDash val="sysDot"/>
+      </a:ln>
+    </cs:spPr>
+  </cs:trendline>
+  <cs:trendlineLabel>
+    <cs:lnRef idx="0"/>
+    <cs:fillRef idx="0"/>
+    <cs:effectRef idx="0"/>
+    <cs:fontRef idx="minor">
+      <a:schemeClr val="tx1">
+        <a:lumMod val="65000"/>
+        <a:lumOff val="35000"/>
+      </a:schemeClr>
+    </cs:fontRef>
+    <cs:defRPr sz="900" kern="1200"/>
+  </cs:trendlineLabel>
+  <cs:upBar>
+    <cs:lnRef idx="0"/>
+    <cs:fillRef idx="0"/>
+    <cs:effectRef idx="0"/>
+    <cs:fontRef idx="minor">
+      <a:schemeClr val="tx1"/>
+    </cs:fontRef>
+    <cs:spPr>
+      <a:solidFill>
+        <a:schemeClr val="lt1"/>
+      </a:solidFill>
+      <a:ln w="9525" cap="flat" cmpd="sng" algn="ctr">
+        <a:solidFill>
+          <a:schemeClr val="tx1">
+            <a:lumMod val="65000"/>
+            <a:lumOff val="35000"/>
+          </a:schemeClr>
+        </a:solidFill>
+        <a:round/>
+      </a:ln>
+    </cs:spPr>
+  </cs:upBar>
+  <cs:valueAxis>
+    <cs:lnRef idx="0"/>
+    <cs:fillRef idx="0"/>
+    <cs:effectRef idx="0"/>
+    <cs:fontRef idx="minor">
+      <a:schemeClr val="tx1">
+        <a:lumMod val="65000"/>
+        <a:lumOff val="35000"/>
+      </a:schemeClr>
+    </cs:fontRef>
+    <cs:spPr>
+      <a:ln w="9525" cap="flat" cmpd="sng" algn="ctr">
+        <a:solidFill>
+          <a:schemeClr val="tx1">
+            <a:lumMod val="25000"/>
+            <a:lumOff val="75000"/>
+          </a:schemeClr>
+        </a:solidFill>
+        <a:round/>
+      </a:ln>
+    </cs:spPr>
+    <cs:defRPr sz="900" kern="1200"/>
+  </cs:valueAxis>
+  <cs:wall>
+    <cs:lnRef idx="0"/>
+    <cs:fillRef idx="0"/>
+    <cs:effectRef idx="0"/>
+    <cs:fontRef idx="minor">
+      <a:schemeClr val="tx1"/>
+    </cs:fontRef>
+    <cs:spPr>
+      <a:noFill/>
+      <a:ln>
+        <a:noFill/>
+      </a:ln>
+    </cs:spPr>
+  </cs:wall>
+</cs:chartStyle>
+</file>
+
+<file path=word/charts/style2.xml><?xml version="1.0" encoding="utf-8"?>
+<cs:chartStyle xmlns:cs="http://schemas.microsoft.com/office/drawing/2012/chartStyle" xmlns:a="http://schemas.openxmlformats.org/drawingml/2006/main" id="240">
+  <cs:axisTitle>
+    <cs:lnRef idx="0"/>
+    <cs:fillRef idx="0"/>
+    <cs:effectRef idx="0"/>
+    <cs:fontRef idx="minor">
+      <a:schemeClr val="tx1">
+        <a:lumMod val="65000"/>
+        <a:lumOff val="35000"/>
+      </a:schemeClr>
+    </cs:fontRef>
+    <cs:defRPr sz="1000" kern="1200"/>
+  </cs:axisTitle>
+  <cs:categoryAxis>
+    <cs:lnRef idx="0"/>
+    <cs:fillRef idx="0"/>
+    <cs:effectRef idx="0"/>
+    <cs:fontRef idx="minor">
+      <a:schemeClr val="tx1">
+        <a:lumMod val="65000"/>
+        <a:lumOff val="35000"/>
+      </a:schemeClr>
+    </cs:fontRef>
+    <cs:spPr>
+      <a:ln w="9525" cap="flat" cmpd="sng" algn="ctr">
+        <a:solidFill>
+          <a:schemeClr val="tx1">
+            <a:lumMod val="25000"/>
+            <a:lumOff val="75000"/>
+          </a:schemeClr>
+        </a:solidFill>
+        <a:round/>
+      </a:ln>
+    </cs:spPr>
+    <cs:defRPr sz="900" kern="1200"/>
+  </cs:categoryAxis>
+  <cs:chartArea mods="allowNoFillOverride allowNoLineOverride">
+    <cs:lnRef idx="0"/>
+    <cs:fillRef idx="0"/>
+    <cs:effectRef idx="0"/>
+    <cs:fontRef idx="minor">
+      <a:schemeClr val="tx1"/>
+    </cs:fontRef>
+    <cs:spPr>
+      <a:solidFill>
+        <a:schemeClr val="bg1"/>
+      </a:solidFill>
+      <a:ln w="9525" cap="flat" cmpd="sng" algn="ctr">
+        <a:solidFill>
+          <a:schemeClr val="tx1">
+            <a:lumMod val="15000"/>
+            <a:lumOff val="85000"/>
+          </a:schemeClr>
+        </a:solidFill>
+        <a:round/>
+      </a:ln>
+    </cs:spPr>
+    <cs:defRPr sz="1000" kern="1200"/>
+  </cs:chartArea>
+  <cs:dataLabel>
+    <cs:lnRef idx="0"/>
+    <cs:fillRef idx="0"/>
+    <cs:effectRef idx="0"/>
+    <cs:fontRef idx="minor">
+      <a:schemeClr val="tx1">
+        <a:lumMod val="75000"/>
+        <a:lumOff val="25000"/>
+      </a:schemeClr>
+    </cs:fontRef>
+    <cs:defRPr sz="900" kern="1200"/>
+  </cs:dataLabel>
+  <cs:dataLabelCallout>
+    <cs:lnRef idx="0"/>
+    <cs:fillRef idx="0"/>
+    <cs:effectRef idx="0"/>
+    <cs:fontRef idx="minor">
+      <a:schemeClr val="dk1">
+        <a:lumMod val="65000"/>
+        <a:lumOff val="35000"/>
+      </a:schemeClr>
+    </cs:fontRef>
+    <cs:spPr>
+      <a:solidFill>
+        <a:schemeClr val="lt1"/>
+      </a:solidFill>
+      <a:ln>
+        <a:solidFill>
+          <a:schemeClr val="dk1">
+            <a:lumMod val="25000"/>
+            <a:lumOff val="75000"/>
+          </a:schemeClr>
+        </a:solidFill>
+      </a:ln>
+    </cs:spPr>
+    <cs:defRPr sz="900" kern="1200"/>
+    <cs:bodyPr rot="0" spcFirstLastPara="1" vertOverflow="clip" horzOverflow="clip" vert="horz" wrap="square" lIns="36576" tIns="18288" rIns="36576" bIns="18288" anchor="ctr" anchorCtr="1">
+      <a:spAutoFit/>
+    </cs:bodyPr>
+  </cs:dataLabelCallout>
+  <cs:dataPoint>
+    <cs:lnRef idx="0"/>
+    <cs:fillRef idx="1">
+      <cs:styleClr val="auto"/>
+    </cs:fillRef>
+    <cs:effectRef idx="0"/>
+    <cs:fontRef idx="minor">
+      <a:schemeClr val="tx1"/>
+    </cs:fontRef>
+  </cs:dataPoint>
+  <cs:dataPoint3D>
+    <cs:lnRef idx="0"/>
+    <cs:fillRef idx="1">
+      <cs:styleClr val="auto"/>
+    </cs:fillRef>
+    <cs:effectRef idx="0"/>
+    <cs:fontRef idx="minor">
+      <a:schemeClr val="tx1"/>
+    </cs:fontRef>
+  </cs:dataPoint3D>
+  <cs:dataPointLine>
+    <cs:lnRef idx="0">
+      <cs:styleClr val="auto"/>
+    </cs:lnRef>
+    <cs:fillRef idx="1"/>
+    <cs:effectRef idx="0"/>
+    <cs:fontRef idx="minor">
+      <a:schemeClr val="tx1"/>
+    </cs:fontRef>
+    <cs:spPr>
+      <a:ln w="19050" cap="rnd">
+        <a:solidFill>
+          <a:schemeClr val="phClr"/>
+        </a:solidFill>
+        <a:round/>
+      </a:ln>
+    </cs:spPr>
+  </cs:dataPointLine>
+  <cs:dataPointMarker>
+    <cs:lnRef idx="0">
+      <cs:styleClr val="auto"/>
+    </cs:lnRef>
+    <cs:fillRef idx="1">
+      <cs:styleClr val="auto"/>
+    </cs:fillRef>
+    <cs:effectRef idx="0"/>
+    <cs:fontRef idx="minor">
+      <a:schemeClr val="tx1"/>
+    </cs:fontRef>
+    <cs:spPr>
+      <a:ln w="9525">
+        <a:solidFill>
+          <a:schemeClr val="phClr"/>
+        </a:solidFill>
+      </a:ln>
+    </cs:spPr>
+  </cs:dataPointMarker>
+  <cs:dataPointMarkerLayout symbol="circle" size="5"/>
+  <cs:dataPointWireframe>
+    <cs:lnRef idx="0">
+      <cs:styleClr val="auto"/>
+    </cs:lnRef>
+    <cs:fillRef idx="0"/>
+    <cs:effectRef idx="0"/>
+    <cs:fontRef idx="minor">
+      <a:schemeClr val="dk1"/>
+    </cs:fontRef>
+    <cs:spPr>
+      <a:ln w="9525" cap="rnd">
+        <a:solidFill>
+          <a:schemeClr val="phClr"/>
+        </a:solidFill>
+        <a:round/>
+      </a:ln>
+    </cs:spPr>
+  </cs:dataPointWireframe>
+  <cs:dataTable>
+    <cs:lnRef idx="0"/>
+    <cs:fillRef idx="0"/>
+    <cs:effectRef idx="0"/>
+    <cs:fontRef idx="minor">
+      <a:schemeClr val="tx1">
+        <a:lumMod val="65000"/>
+        <a:lumOff val="35000"/>
+      </a:schemeClr>
+    </cs:fontRef>
+    <cs:spPr>
+      <a:noFill/>
+      <a:ln w="9525" cap="flat" cmpd="sng" algn="ctr">
+        <a:solidFill>
+          <a:schemeClr val="tx1">
+            <a:lumMod val="15000"/>
+            <a:lumOff val="85000"/>
+          </a:schemeClr>
+        </a:solidFill>
+        <a:round/>
+      </a:ln>
+    </cs:spPr>
+    <cs:defRPr sz="900" kern="1200"/>
+  </cs:dataTable>
+  <cs:downBar>
+    <cs:lnRef idx="0"/>
+    <cs:fillRef idx="0"/>
+    <cs:effectRef idx="0"/>
+    <cs:fontRef idx="minor">
+      <a:schemeClr val="tx1"/>
+    </cs:fontRef>
+    <cs:spPr>
+      <a:solidFill>
+        <a:schemeClr val="dk1">
+          <a:lumMod val="75000"/>
+          <a:lumOff val="25000"/>
+        </a:schemeClr>
+      </a:solidFill>
+      <a:ln w="9525" cap="flat" cmpd="sng" algn="ctr">
+        <a:solidFill>
+          <a:schemeClr val="tx1">
+            <a:lumMod val="65000"/>
+            <a:lumOff val="35000"/>
+          </a:schemeClr>
+        </a:solidFill>
+        <a:round/>
+      </a:ln>
+    </cs:spPr>
+  </cs:downBar>
+  <cs:dropLine>
+    <cs:lnRef idx="0"/>
+    <cs:fillRef idx="0"/>
+    <cs:effectRef idx="0"/>
+    <cs:fontRef idx="minor">
+      <a:schemeClr val="tx1"/>
+    </cs:fontRef>
+    <cs:spPr>
+      <a:ln w="9525" cap="flat" cmpd="sng" algn="ctr">
+        <a:solidFill>
+          <a:schemeClr val="tx1">
+            <a:lumMod val="35000"/>
+            <a:lumOff val="65000"/>
+          </a:schemeClr>
+        </a:solidFill>
+        <a:round/>
+      </a:ln>
+    </cs:spPr>
+  </cs:dropLine>
+  <cs:errorBar>
+    <cs:lnRef idx="0"/>
+    <cs:fillRef idx="0"/>
+    <cs:effectRef idx="0"/>
+    <cs:fontRef idx="minor">
+      <a:schemeClr val="tx1"/>
+    </cs:fontRef>
+    <cs:spPr>
+      <a:ln w="9525" cap="flat" cmpd="sng" algn="ctr">
+        <a:solidFill>
+          <a:schemeClr val="tx1">
+            <a:lumMod val="65000"/>
+            <a:lumOff val="35000"/>
+          </a:schemeClr>
+        </a:solidFill>
+        <a:round/>
+      </a:ln>
+    </cs:spPr>
+  </cs:errorBar>
+  <cs:floor>
+    <cs:lnRef idx="0"/>
+    <cs:fillRef idx="0"/>
+    <cs:effectRef idx="0"/>
+    <cs:fontRef idx="minor">
+      <a:schemeClr val="tx1"/>
+    </cs:fontRef>
+    <cs:spPr>
+      <a:noFill/>
+      <a:ln>
+        <a:noFill/>
+      </a:ln>
+    </cs:spPr>
+  </cs:floor>
+  <cs:gridlineMajor>
+    <cs:lnRef idx="0"/>
+    <cs:fillRef idx="0"/>
+    <cs:effectRef idx="0"/>
+    <cs:fontRef idx="minor">
+      <a:schemeClr val="tx1"/>
+    </cs:fontRef>
+    <cs:spPr>
+      <a:ln w="9525" cap="flat" cmpd="sng" algn="ctr">
+        <a:solidFill>
+          <a:schemeClr val="tx1">
+            <a:lumMod val="15000"/>
+            <a:lumOff val="85000"/>
+          </a:schemeClr>
+        </a:solidFill>
+        <a:round/>
+      </a:ln>
+    </cs:spPr>
+  </cs:gridlineMajor>
+  <cs:gridlineMinor>
+    <cs:lnRef idx="0"/>
+    <cs:fillRef idx="0"/>
+    <cs:effectRef idx="0"/>
+    <cs:fontRef idx="minor">
+      <a:schemeClr val="tx1"/>
+    </cs:fontRef>
+    <cs:spPr>
+      <a:ln w="9525" cap="flat" cmpd="sng" algn="ctr">
+        <a:solidFill>
+          <a:schemeClr val="tx1">
+            <a:lumMod val="5000"/>
+            <a:lumOff val="95000"/>
+          </a:schemeClr>
+        </a:solidFill>
+        <a:round/>
+      </a:ln>
+    </cs:spPr>
+  </cs:gridlineMinor>
+  <cs:hiLoLine>
+    <cs:lnRef idx="0"/>
+    <cs:fillRef idx="0"/>
+    <cs:effectRef idx="0"/>
+    <cs:fontRef idx="minor">
+      <a:schemeClr val="tx1"/>
+    </cs:fontRef>
+    <cs:spPr>
+      <a:ln w="9525" cap="flat" cmpd="sng" algn="ctr">
+        <a:solidFill>
+          <a:schemeClr val="tx1">
+            <a:lumMod val="50000"/>
+            <a:lumOff val="50000"/>
+          </a:schemeClr>
+        </a:solidFill>
+        <a:round/>
+      </a:ln>
+    </cs:spPr>
+  </cs:hiLoLine>
+  <cs:leaderLine>
+    <cs:lnRef idx="0"/>
+    <cs:fillRef idx="0"/>
+    <cs:effectRef idx="0"/>
+    <cs:fontRef idx="minor">
+      <a:schemeClr val="tx1"/>
+    </cs:fontRef>
+    <cs:spPr>
+      <a:ln w="9525" cap="flat" cmpd="sng" algn="ctr">
+        <a:solidFill>
+          <a:schemeClr val="tx1">
+            <a:lumMod val="35000"/>
+            <a:lumOff val="65000"/>
+          </a:schemeClr>
+        </a:solidFill>
+        <a:round/>
+      </a:ln>
+    </cs:spPr>
+  </cs:leaderLine>
+  <cs:legend>
+    <cs:lnRef idx="0"/>
+    <cs:fillRef idx="0"/>
+    <cs:effectRef idx="0"/>
+    <cs:fontRef idx="minor">
+      <a:schemeClr val="tx1">
+        <a:lumMod val="65000"/>
+        <a:lumOff val="35000"/>
+      </a:schemeClr>
+    </cs:fontRef>
+    <cs:defRPr sz="900" kern="1200"/>
+  </cs:legend>
+  <cs:plotArea mods="allowNoFillOverride allowNoLineOverride">
+    <cs:lnRef idx="0"/>
+    <cs:fillRef idx="0"/>
+    <cs:effectRef idx="0"/>
+    <cs:fontRef idx="minor">
+      <a:schemeClr val="tx1"/>
+    </cs:fontRef>
+  </cs:plotArea>
+  <cs:plotArea3D mods="allowNoFillOverride allowNoLineOverride">
+    <cs:lnRef idx="0"/>
+    <cs:fillRef idx="0"/>
+    <cs:effectRef idx="0"/>
+    <cs:fontRef idx="minor">
+      <a:schemeClr val="tx1"/>
+    </cs:fontRef>
+  </cs:plotArea3D>
+  <cs:seriesAxis>
+    <cs:lnRef idx="0"/>
+    <cs:fillRef idx="0"/>
+    <cs:effectRef idx="0"/>
+    <cs:fontRef idx="minor">
+      <a:schemeClr val="tx1">
+        <a:lumMod val="65000"/>
+        <a:lumOff val="35000"/>
+      </a:schemeClr>
+    </cs:fontRef>
+    <cs:defRPr sz="900" kern="1200"/>
+  </cs:seriesAxis>
+  <cs:seriesLine>
+    <cs:lnRef idx="0"/>
+    <cs:fillRef idx="0"/>
+    <cs:effectRef idx="0"/>
+    <cs:fontRef idx="minor">
+      <a:schemeClr val="tx1"/>
+    </cs:fontRef>
+    <cs:spPr>
+      <a:ln w="9525" cap="flat" cmpd="sng" algn="ctr">
+        <a:solidFill>
+          <a:schemeClr val="tx1">
+            <a:lumMod val="35000"/>
+            <a:lumOff val="65000"/>
+          </a:schemeClr>
+        </a:solidFill>
+        <a:round/>
+      </a:ln>
+    </cs:spPr>
+  </cs:seriesLine>
+  <cs:title>
+    <cs:lnRef idx="0"/>
+    <cs:fillRef idx="0"/>
+    <cs:effectRef idx="0"/>
+    <cs:fontRef idx="minor">
+      <a:schemeClr val="tx1">
+        <a:lumMod val="65000"/>
+        <a:lumOff val="35000"/>
+      </a:schemeClr>
+    </cs:fontRef>
+    <cs:defRPr sz="1400" b="0" kern="1200" spc="0" baseline="0"/>
+  </cs:title>
+  <cs:trendline>
+    <cs:lnRef idx="0">
+      <cs:styleClr val="auto"/>
+    </cs:lnRef>
+    <cs:fillRef idx="0"/>
+    <cs:effectRef idx="0"/>
+    <cs:fontRef idx="minor">
+      <a:schemeClr val="tx1"/>
+    </cs:fontRef>
+    <cs:spPr>
+      <a:ln w="19050" cap="rnd">
+        <a:solidFill>
+          <a:schemeClr val="phClr"/>
+        </a:solidFill>
+        <a:prstDash val="sysDot"/>
+      </a:ln>
+    </cs:spPr>
+  </cs:trendline>
+  <cs:trendlineLabel>
+    <cs:lnRef idx="0"/>
+    <cs:fillRef idx="0"/>
+    <cs:effectRef idx="0"/>
+    <cs:fontRef idx="minor">
+      <a:schemeClr val="tx1">
+        <a:lumMod val="65000"/>
+        <a:lumOff val="35000"/>
+      </a:schemeClr>
+    </cs:fontRef>
+    <cs:defRPr sz="900" kern="1200"/>
+  </cs:trendlineLabel>
+  <cs:upBar>
+    <cs:lnRef idx="0"/>
+    <cs:fillRef idx="0"/>
+    <cs:effectRef idx="0"/>
+    <cs:fontRef idx="minor">
+      <a:schemeClr val="tx1"/>
+    </cs:fontRef>
+    <cs:spPr>
+      <a:solidFill>
+        <a:schemeClr val="lt1"/>
+      </a:solidFill>
+      <a:ln w="9525" cap="flat" cmpd="sng" algn="ctr">
+        <a:solidFill>
+          <a:schemeClr val="tx1">
+            <a:lumMod val="65000"/>
+            <a:lumOff val="35000"/>
+          </a:schemeClr>
+        </a:solidFill>
+        <a:round/>
+      </a:ln>
+    </cs:spPr>
+  </cs:upBar>
+  <cs:valueAxis>
+    <cs:lnRef idx="0"/>
+    <cs:fillRef idx="0"/>
+    <cs:effectRef idx="0"/>
+    <cs:fontRef idx="minor">
+      <a:schemeClr val="tx1">
+        <a:lumMod val="65000"/>
+        <a:lumOff val="35000"/>
+      </a:schemeClr>
+    </cs:fontRef>
+    <cs:spPr>
+      <a:ln w="9525" cap="flat" cmpd="sng" algn="ctr">
+        <a:solidFill>
+          <a:schemeClr val="tx1">
+            <a:lumMod val="25000"/>
+            <a:lumOff val="75000"/>
+          </a:schemeClr>
+        </a:solidFill>
+        <a:round/>
+      </a:ln>
+    </cs:spPr>
+    <cs:defRPr sz="900" kern="1200"/>
+  </cs:valueAxis>
+  <cs:wall>
+    <cs:lnRef idx="0"/>
+    <cs:fillRef idx="0"/>
+    <cs:effectRef idx="0"/>
+    <cs:fontRef idx="minor">
+      <a:schemeClr val="tx1"/>
+    </cs:fontRef>
+    <cs:spPr>
+      <a:noFill/>
+      <a:ln>
+        <a:noFill/>
+      </a:ln>
+    </cs:spPr>
+  </cs:wall>
+</cs:chartStyle>
+</file>
+
+<file path=word/charts/style3.xml><?xml version="1.0" encoding="utf-8"?>
+<cs:chartStyle xmlns:cs="http://schemas.microsoft.com/office/drawing/2012/chartStyle" xmlns:a="http://schemas.openxmlformats.org/drawingml/2006/main" id="240">
+  <cs:axisTitle>
+    <cs:lnRef idx="0"/>
+    <cs:fillRef idx="0"/>
+    <cs:effectRef idx="0"/>
+    <cs:fontRef idx="minor">
+      <a:schemeClr val="tx1">
+        <a:lumMod val="65000"/>
+        <a:lumOff val="35000"/>
+      </a:schemeClr>
+    </cs:fontRef>
+    <cs:defRPr sz="1000" kern="1200"/>
+  </cs:axisTitle>
+  <cs:categoryAxis>
+    <cs:lnRef idx="0"/>
+    <cs:fillRef idx="0"/>
+    <cs:effectRef idx="0"/>
+    <cs:fontRef idx="minor">
+      <a:schemeClr val="tx1">
+        <a:lumMod val="65000"/>
+        <a:lumOff val="35000"/>
+      </a:schemeClr>
+    </cs:fontRef>
+    <cs:spPr>
+      <a:ln w="9525" cap="flat" cmpd="sng" algn="ctr">
+        <a:solidFill>
+          <a:schemeClr val="tx1">
+            <a:lumMod val="25000"/>
+            <a:lumOff val="75000"/>
+          </a:schemeClr>
+        </a:solidFill>
+        <a:round/>
+      </a:ln>
+    </cs:spPr>
+    <cs:defRPr sz="900" kern="1200"/>
+  </cs:categoryAxis>
+  <cs:chartArea mods="allowNoFillOverride allowNoLineOverride">
+    <cs:lnRef idx="0"/>
+    <cs:fillRef idx="0"/>
+    <cs:effectRef idx="0"/>
+    <cs:fontRef idx="minor">
+      <a:schemeClr val="tx1"/>
+    </cs:fontRef>
+    <cs:spPr>
+      <a:solidFill>
+        <a:schemeClr val="bg1"/>
+      </a:solidFill>
+      <a:ln w="9525" cap="flat" cmpd="sng" algn="ctr">
+        <a:solidFill>
+          <a:schemeClr val="tx1">
+            <a:lumMod val="15000"/>
+            <a:lumOff val="85000"/>
+          </a:schemeClr>
+        </a:solidFill>
+        <a:round/>
+      </a:ln>
+    </cs:spPr>
+    <cs:defRPr sz="1000" kern="1200"/>
+  </cs:chartArea>
+  <cs:dataLabel>
+    <cs:lnRef idx="0"/>
+    <cs:fillRef idx="0"/>
+    <cs:effectRef idx="0"/>
+    <cs:fontRef idx="minor">
+      <a:schemeClr val="tx1">
+        <a:lumMod val="75000"/>
+        <a:lumOff val="25000"/>
+      </a:schemeClr>
+    </cs:fontRef>
+    <cs:defRPr sz="900" kern="1200"/>
+  </cs:dataLabel>
+  <cs:dataLabelCallout>
+    <cs:lnRef idx="0"/>
+    <cs:fillRef idx="0"/>
+    <cs:effectRef idx="0"/>
+    <cs:fontRef idx="minor">
+      <a:schemeClr val="dk1">
+        <a:lumMod val="65000"/>
+        <a:lumOff val="35000"/>
+      </a:schemeClr>
+    </cs:fontRef>
+    <cs:spPr>
+      <a:solidFill>
+        <a:schemeClr val="lt1"/>
+      </a:solidFill>
+      <a:ln>
+        <a:solidFill>
+          <a:schemeClr val="dk1">
+            <a:lumMod val="25000"/>
+            <a:lumOff val="75000"/>
+          </a:schemeClr>
+        </a:solidFill>
+      </a:ln>
+    </cs:spPr>
+    <cs:defRPr sz="900" kern="1200"/>
+    <cs:bodyPr rot="0" spcFirstLastPara="1" vertOverflow="clip" horzOverflow="clip" vert="horz" wrap="square" lIns="36576" tIns="18288" rIns="36576" bIns="18288" anchor="ctr" anchorCtr="1">
+      <a:spAutoFit/>
+    </cs:bodyPr>
+  </cs:dataLabelCallout>
+  <cs:dataPoint>
+    <cs:lnRef idx="0"/>
+    <cs:fillRef idx="1">
+      <cs:styleClr val="auto"/>
+    </cs:fillRef>
+    <cs:effectRef idx="0"/>
+    <cs:fontRef idx="minor">
+      <a:schemeClr val="tx1"/>
+    </cs:fontRef>
+  </cs:dataPoint>
+  <cs:dataPoint3D>
+    <cs:lnRef idx="0"/>
+    <cs:fillRef idx="1">
+      <cs:styleClr val="auto"/>
+    </cs:fillRef>
+    <cs:effectRef idx="0"/>
+    <cs:fontRef idx="minor">
+      <a:schemeClr val="tx1"/>
+    </cs:fontRef>
+  </cs:dataPoint3D>
+  <cs:dataPointLine>
+    <cs:lnRef idx="0">
+      <cs:styleClr val="auto"/>
+    </cs:lnRef>
+    <cs:fillRef idx="1"/>
+    <cs:effectRef idx="0"/>
+    <cs:fontRef idx="minor">
+      <a:schemeClr val="tx1"/>
+    </cs:fontRef>
+    <cs:spPr>
+      <a:ln w="19050" cap="rnd">
+        <a:solidFill>
+          <a:schemeClr val="phClr"/>
+        </a:solidFill>
+        <a:round/>
+      </a:ln>
+    </cs:spPr>
+  </cs:dataPointLine>
+  <cs:dataPointMarker>
+    <cs:lnRef idx="0">
+      <cs:styleClr val="auto"/>
+    </cs:lnRef>
+    <cs:fillRef idx="1">
+      <cs:styleClr val="auto"/>
+    </cs:fillRef>
+    <cs:effectRef idx="0"/>
+    <cs:fontRef idx="minor">
+      <a:schemeClr val="tx1"/>
+    </cs:fontRef>
+    <cs:spPr>
+      <a:ln w="9525">
+        <a:solidFill>
+          <a:schemeClr val="phClr"/>
+        </a:solidFill>
+      </a:ln>
+    </cs:spPr>
+  </cs:dataPointMarker>
+  <cs:dataPointMarkerLayout symbol="circle" size="5"/>
+  <cs:dataPointWireframe>
+    <cs:lnRef idx="0">
+      <cs:styleClr val="auto"/>
+    </cs:lnRef>
+    <cs:fillRef idx="0"/>
+    <cs:effectRef idx="0"/>
+    <cs:fontRef idx="minor">
+      <a:schemeClr val="dk1"/>
+    </cs:fontRef>
+    <cs:spPr>
+      <a:ln w="9525" cap="rnd">
+        <a:solidFill>
+          <a:schemeClr val="phClr"/>
+        </a:solidFill>
+        <a:round/>
+      </a:ln>
+    </cs:spPr>
+  </cs:dataPointWireframe>
+  <cs:dataTable>
+    <cs:lnRef idx="0"/>
+    <cs:fillRef idx="0"/>
+    <cs:effectRef idx="0"/>
+    <cs:fontRef idx="minor">
+      <a:schemeClr val="tx1">
+        <a:lumMod val="65000"/>
+        <a:lumOff val="35000"/>
+      </a:schemeClr>
+    </cs:fontRef>
+    <cs:spPr>
+      <a:noFill/>
+      <a:ln w="9525" cap="flat" cmpd="sng" algn="ctr">
+        <a:solidFill>
+          <a:schemeClr val="tx1">
+            <a:lumMod val="15000"/>
+            <a:lumOff val="85000"/>
+          </a:schemeClr>
+        </a:solidFill>
+        <a:round/>
+      </a:ln>
+    </cs:spPr>
+    <cs:defRPr sz="900" kern="1200"/>
+  </cs:dataTable>
+  <cs:downBar>
+    <cs:lnRef idx="0"/>
+    <cs:fillRef idx="0"/>
+    <cs:effectRef idx="0"/>
+    <cs:fontRef idx="minor">
+      <a:schemeClr val="tx1"/>
+    </cs:fontRef>
+    <cs:spPr>
+      <a:solidFill>
+        <a:schemeClr val="dk1">
+          <a:lumMod val="75000"/>
+          <a:lumOff val="25000"/>
+        </a:schemeClr>
+      </a:solidFill>
+      <a:ln w="9525" cap="flat" cmpd="sng" algn="ctr">
+        <a:solidFill>
+          <a:schemeClr val="tx1">
+            <a:lumMod val="65000"/>
+            <a:lumOff val="35000"/>
+          </a:schemeClr>
+        </a:solidFill>
+        <a:round/>
+      </a:ln>
+    </cs:spPr>
+  </cs:downBar>
+  <cs:dropLine>
+    <cs:lnRef idx="0"/>
+    <cs:fillRef idx="0"/>
+    <cs:effectRef idx="0"/>
+    <cs:fontRef idx="minor">
+      <a:schemeClr val="tx1"/>
+    </cs:fontRef>
+    <cs:spPr>
+      <a:ln w="9525" cap="flat" cmpd="sng" algn="ctr">
+        <a:solidFill>
+          <a:schemeClr val="tx1">
+            <a:lumMod val="35000"/>
+            <a:lumOff val="65000"/>
+          </a:schemeClr>
+        </a:solidFill>
+        <a:round/>
+      </a:ln>
+    </cs:spPr>
+  </cs:dropLine>
+  <cs:errorBar>
+    <cs:lnRef idx="0"/>
+    <cs:fillRef idx="0"/>
+    <cs:effectRef idx="0"/>
+    <cs:fontRef idx="minor">
+      <a:schemeClr val="tx1"/>
+    </cs:fontRef>
+    <cs:spPr>
+      <a:ln w="9525" cap="flat" cmpd="sng" algn="ctr">
+        <a:solidFill>
+          <a:schemeClr val="tx1">
+            <a:lumMod val="65000"/>
+            <a:lumOff val="35000"/>
+          </a:schemeClr>
+        </a:solidFill>
+        <a:round/>
+      </a:ln>
+    </cs:spPr>
+  </cs:errorBar>
+  <cs:floor>
+    <cs:lnRef idx="0"/>
+    <cs:fillRef idx="0"/>
+    <cs:effectRef idx="0"/>
+    <cs:fontRef idx="minor">
+      <a:schemeClr val="tx1"/>
+    </cs:fontRef>
+    <cs:spPr>
+      <a:noFill/>
+      <a:ln>
+        <a:noFill/>
+      </a:ln>
+    </cs:spPr>
+  </cs:floor>
+  <cs:gridlineMajor>
+    <cs:lnRef idx="0"/>
+    <cs:fillRef idx="0"/>
+    <cs:effectRef idx="0"/>
+    <cs:fontRef idx="minor">
+      <a:schemeClr val="tx1"/>
+    </cs:fontRef>
+    <cs:spPr>
+      <a:ln w="9525" cap="flat" cmpd="sng" algn="ctr">
+        <a:solidFill>
+          <a:schemeClr val="tx1">
+            <a:lumMod val="15000"/>
+            <a:lumOff val="85000"/>
+          </a:schemeClr>
+        </a:solidFill>
+        <a:round/>
+      </a:ln>
+    </cs:spPr>
+  </cs:gridlineMajor>
+  <cs:gridlineMinor>
+    <cs:lnRef idx="0"/>
+    <cs:fillRef idx="0"/>
+    <cs:effectRef idx="0"/>
+    <cs:fontRef idx="minor">
+      <a:schemeClr val="tx1"/>
+    </cs:fontRef>
+    <cs:spPr>
+      <a:ln w="9525" cap="flat" cmpd="sng" algn="ctr">
+        <a:solidFill>
+          <a:schemeClr val="tx1">
+            <a:lumMod val="5000"/>
+            <a:lumOff val="95000"/>
+          </a:schemeClr>
+        </a:solidFill>
+        <a:round/>
+      </a:ln>
+    </cs:spPr>
+  </cs:gridlineMinor>
+  <cs:hiLoLine>
+    <cs:lnRef idx="0"/>
+    <cs:fillRef idx="0"/>
+    <cs:effectRef idx="0"/>
+    <cs:fontRef idx="minor">
+      <a:schemeClr val="tx1"/>
+    </cs:fontRef>
+    <cs:spPr>
+      <a:ln w="9525" cap="flat" cmpd="sng" algn="ctr">
+        <a:solidFill>
+          <a:schemeClr val="tx1">
+            <a:lumMod val="50000"/>
+            <a:lumOff val="50000"/>
+          </a:schemeClr>
+        </a:solidFill>
+        <a:round/>
+      </a:ln>
+    </cs:spPr>
+  </cs:hiLoLine>
+  <cs:leaderLine>
+    <cs:lnRef idx="0"/>
+    <cs:fillRef idx="0"/>
+    <cs:effectRef idx="0"/>
+    <cs:fontRef idx="minor">
+      <a:schemeClr val="tx1"/>
+    </cs:fontRef>
+    <cs:spPr>
+      <a:ln w="9525" cap="flat" cmpd="sng" algn="ctr">
+        <a:solidFill>
+          <a:schemeClr val="tx1">
+            <a:lumMod val="35000"/>
+            <a:lumOff val="65000"/>
+          </a:schemeClr>
+        </a:solidFill>
+        <a:round/>
+      </a:ln>
+    </cs:spPr>
+  </cs:leaderLine>
+  <cs:legend>
+    <cs:lnRef idx="0"/>
+    <cs:fillRef idx="0"/>
+    <cs:effectRef idx="0"/>
+    <cs:fontRef idx="minor">
+      <a:schemeClr val="tx1">
+        <a:lumMod val="65000"/>
+        <a:lumOff val="35000"/>
+      </a:schemeClr>
+    </cs:fontRef>
+    <cs:defRPr sz="900" kern="1200"/>
+  </cs:legend>
+  <cs:plotArea mods="allowNoFillOverride allowNoLineOverride">
+    <cs:lnRef idx="0"/>
+    <cs:fillRef idx="0"/>
+    <cs:effectRef idx="0"/>
+    <cs:fontRef idx="minor">
+      <a:schemeClr val="tx1"/>
+    </cs:fontRef>
+  </cs:plotArea>
+  <cs:plotArea3D mods="allowNoFillOverride allowNoLineOverride">
+    <cs:lnRef idx="0"/>
+    <cs:fillRef idx="0"/>
+    <cs:effectRef idx="0"/>
+    <cs:fontRef idx="minor">
+      <a:schemeClr val="tx1"/>
+    </cs:fontRef>
+  </cs:plotArea3D>
+  <cs:seriesAxis>
+    <cs:lnRef idx="0"/>
+    <cs:fillRef idx="0"/>
+    <cs:effectRef idx="0"/>
+    <cs:fontRef idx="minor">
+      <a:schemeClr val="tx1">
+        <a:lumMod val="65000"/>
+        <a:lumOff val="35000"/>
+      </a:schemeClr>
+    </cs:fontRef>
+    <cs:defRPr sz="900" kern="1200"/>
+  </cs:seriesAxis>
+  <cs:seriesLine>
+    <cs:lnRef idx="0"/>
+    <cs:fillRef idx="0"/>
+    <cs:effectRef idx="0"/>
+    <cs:fontRef idx="minor">
+      <a:schemeClr val="tx1"/>
+    </cs:fontRef>
+    <cs:spPr>
+      <a:ln w="9525" cap="flat" cmpd="sng" algn="ctr">
+        <a:solidFill>
+          <a:schemeClr val="tx1">
+            <a:lumMod val="35000"/>
+            <a:lumOff val="65000"/>
+          </a:schemeClr>
+        </a:solidFill>
+        <a:round/>
+      </a:ln>
+    </cs:spPr>
+  </cs:seriesLine>
+  <cs:title>
+    <cs:lnRef idx="0"/>
+    <cs:fillRef idx="0"/>
+    <cs:effectRef idx="0"/>
+    <cs:fontRef idx="minor">
+      <a:schemeClr val="tx1">
+        <a:lumMod val="65000"/>
+        <a:lumOff val="35000"/>
+      </a:schemeClr>
+    </cs:fontRef>
+    <cs:defRPr sz="1400" b="0" kern="1200" spc="0" baseline="0"/>
+  </cs:title>
+  <cs:trendline>
+    <cs:lnRef idx="0">
+      <cs:styleClr val="auto"/>
+    </cs:lnRef>
+    <cs:fillRef idx="0"/>
+    <cs:effectRef idx="0"/>
+    <cs:fontRef idx="minor">
+      <a:schemeClr val="tx1"/>
+    </cs:fontRef>
+    <cs:spPr>
+      <a:ln w="19050" cap="rnd">
+        <a:solidFill>
+          <a:schemeClr val="phClr"/>
+        </a:solidFill>
+        <a:prstDash val="sysDot"/>
+      </a:ln>
+    </cs:spPr>
+  </cs:trendline>
+  <cs:trendlineLabel>
+    <cs:lnRef idx="0"/>
+    <cs:fillRef idx="0"/>
+    <cs:effectRef idx="0"/>
+    <cs:fontRef idx="minor">
+      <a:schemeClr val="tx1">
+        <a:lumMod val="65000"/>
+        <a:lumOff val="35000"/>
+      </a:schemeClr>
+    </cs:fontRef>
+    <cs:defRPr sz="900" kern="1200"/>
+  </cs:trendlineLabel>
+  <cs:upBar>
+    <cs:lnRef idx="0"/>
+    <cs:fillRef idx="0"/>
+    <cs:effectRef idx="0"/>
+    <cs:fontRef idx="minor">
+      <a:schemeClr val="tx1"/>
+    </cs:fontRef>
+    <cs:spPr>
+      <a:solidFill>
+        <a:schemeClr val="lt1"/>
+      </a:solidFill>
+      <a:ln w="9525" cap="flat" cmpd="sng" algn="ctr">
+        <a:solidFill>
+          <a:schemeClr val="tx1">
+            <a:lumMod val="65000"/>
+            <a:lumOff val="35000"/>
+          </a:schemeClr>
+        </a:solidFill>
+        <a:round/>
+      </a:ln>
+    </cs:spPr>
+  </cs:upBar>
+  <cs:valueAxis>
+    <cs:lnRef idx="0"/>
+    <cs:fillRef idx="0"/>
+    <cs:effectRef idx="0"/>
+    <cs:fontRef idx="minor">
+      <a:schemeClr val="tx1">
+        <a:lumMod val="65000"/>
+        <a:lumOff val="35000"/>
+      </a:schemeClr>
+    </cs:fontRef>
+    <cs:spPr>
+      <a:ln w="9525" cap="flat" cmpd="sng" algn="ctr">
+        <a:solidFill>
+          <a:schemeClr val="tx1">
+            <a:lumMod val="25000"/>
+            <a:lumOff val="75000"/>
+          </a:schemeClr>
+        </a:solidFill>
+        <a:round/>
+      </a:ln>
+    </cs:spPr>
+    <cs:defRPr sz="900" kern="1200"/>
+  </cs:valueAxis>
+  <cs:wall>
+    <cs:lnRef idx="0"/>
+    <cs:fillRef idx="0"/>
+    <cs:effectRef idx="0"/>
+    <cs:fontRef idx="minor">
+      <a:schemeClr val="tx1"/>
+    </cs:fontRef>
+    <cs:spPr>
+      <a:noFill/>
+      <a:ln>
+        <a:noFill/>
+      </a:ln>
+    </cs:spPr>
+  </cs:wall>
+</cs:chartStyle>
 </file>
 
 <file path=word/theme/theme1.xml><?xml version="1.0" encoding="utf-8"?>

</xml_diff>

<commit_message>
Added individually written evaluation for aad
</commit_message>
<xml_diff>
--- a/Report.docx
+++ b/Report.docx
@@ -4786,8 +4786,73 @@
         </w:drawing>
       </w:r>
     </w:p>
+    <w:p>
+      <w:r>
+        <w:rPr>
+          <w:noProof/>
+        </w:rPr>
+        <w:lastRenderedPageBreak/>
+        <w:drawing>
+          <wp:inline distT="0" distB="0" distL="0" distR="0" wp14:anchorId="4B28C5E7" wp14:editId="609614E9">
+            <wp:extent cx="5731510" cy="5721985"/>
+            <wp:effectExtent l="0" t="0" r="2540" b="0"/>
+            <wp:docPr id="7" name="Picture 7" descr="Image result for O(n× 〖log〗_2(n))"/>
+            <wp:cNvGraphicFramePr>
+              <a:graphicFrameLocks xmlns:a="http://schemas.openxmlformats.org/drawingml/2006/main" noChangeAspect="1"/>
+            </wp:cNvGraphicFramePr>
+            <a:graphic xmlns:a="http://schemas.openxmlformats.org/drawingml/2006/main">
+              <a:graphicData uri="http://schemas.openxmlformats.org/drawingml/2006/picture">
+                <pic:pic xmlns:pic="http://schemas.openxmlformats.org/drawingml/2006/picture">
+                  <pic:nvPicPr>
+                    <pic:cNvPr id="0" name="Picture 1" descr="Image result for O(n× 〖log〗_2(n))"/>
+                    <pic:cNvPicPr>
+                      <a:picLocks noChangeAspect="1" noChangeArrowheads="1"/>
+                    </pic:cNvPicPr>
+                  </pic:nvPicPr>
+                  <pic:blipFill>
+                    <a:blip r:embed="rId10">
+                      <a:extLst>
+                        <a:ext uri="{28A0092B-C50C-407E-A947-70E740481C1C}">
+                          <a14:useLocalDpi xmlns:a14="http://schemas.microsoft.com/office/drawing/2010/main" val="0"/>
+                        </a:ext>
+                      </a:extLst>
+                    </a:blip>
+                    <a:srcRect/>
+                    <a:stretch>
+                      <a:fillRect/>
+                    </a:stretch>
+                  </pic:blipFill>
+                  <pic:spPr bwMode="auto">
+                    <a:xfrm>
+                      <a:off x="0" y="0"/>
+                      <a:ext cx="5731510" cy="5721985"/>
+                    </a:xfrm>
+                    <a:prstGeom prst="rect">
+                      <a:avLst/>
+                    </a:prstGeom>
+                    <a:noFill/>
+                    <a:ln>
+                      <a:noFill/>
+                    </a:ln>
+                  </pic:spPr>
+                </pic:pic>
+              </a:graphicData>
+            </a:graphic>
+          </wp:inline>
+        </w:drawing>
+      </w:r>
+    </w:p>
     <w:p/>
-    <w:p/>
+    <w:p>
+      <w:hyperlink r:id="rId11" w:history="1">
+        <w:r>
+          <w:rPr>
+            <w:rStyle w:val="Hyperlink"/>
+          </w:rPr>
+          <w:t>https://stackoverflow.com/questions/20512642/big-o-confusion-log2n-vs-log3n</w:t>
+        </w:r>
+      </w:hyperlink>
+    </w:p>
     <w:p>
       <w:pPr>
         <w:rPr>
@@ -4808,47 +4873,47 @@
       <w:r>
         <w:t>consists of three sections</w:t>
       </w:r>
-    </w:p>
-    <w:p/>
-    <w:p>
-      <w:r>
-        <w:t xml:space="preserve">Making a copy of the input file, </w:t>
-      </w:r>
-    </w:p>
-    <w:p>
-      <w:r>
-        <w:t>Sorting one copy on first components</w:t>
-      </w:r>
-    </w:p>
-    <w:p>
-      <w:r>
-        <w:t>Sorting one copy on second</w:t>
-      </w:r>
-    </w:p>
-    <w:p>
-      <w:r>
-        <w:t xml:space="preserve">Passing over file in sequence creating all pairs xi xi+2 &amp; saving xn-1, </w:t>
-      </w:r>
-      <w:proofErr w:type="spellStart"/>
-      <w:r>
-        <w:t>xn</w:t>
-      </w:r>
-      <w:proofErr w:type="spellEnd"/>
-    </w:p>
-    <w:p/>
-    <w:p>
-      <w:r>
-        <w:t>Copying</w:t>
-      </w:r>
-      <w:r>
-        <w:t xml:space="preserve"> which is o1</w:t>
-      </w:r>
-    </w:p>
-    <w:p/>
-    <w:p>
       <w:bookmarkStart w:id="0" w:name="_GoBack"/>
       <w:bookmarkEnd w:id="0"/>
     </w:p>
+    <w:p/>
+    <w:p>
+      <w:r>
+        <w:t xml:space="preserve">Making a copy of the input file, </w:t>
+      </w:r>
+    </w:p>
+    <w:p>
+      <w:r>
+        <w:t>Sorting one copy on first components</w:t>
+      </w:r>
+    </w:p>
+    <w:p>
+      <w:r>
+        <w:t>Sorting one copy on second</w:t>
+      </w:r>
+    </w:p>
+    <w:p>
+      <w:r>
+        <w:t xml:space="preserve">Passing over file in sequence creating all pairs xi xi+2 &amp; saving xn-1, </w:t>
+      </w:r>
+      <w:proofErr w:type="spellStart"/>
+      <w:r>
+        <w:t>xn</w:t>
+      </w:r>
+      <w:proofErr w:type="spellEnd"/>
+    </w:p>
+    <w:p/>
+    <w:p>
+      <w:r>
+        <w:lastRenderedPageBreak/>
+        <w:t>Copying</w:t>
+      </w:r>
+      <w:r>
+        <w:t xml:space="preserve"> which is o1</w:t>
+      </w:r>
+    </w:p>
+    <w:p/>
+    <w:p/>
     <w:p>
       <w:r>
         <w:t xml:space="preserve">4b </w:t>
@@ -5737,6 +5802,18 @@
       <w:ind w:left="720"/>
       <w:contextualSpacing/>
     </w:pPr>
+  </w:style>
+  <w:style w:type="character" w:styleId="Hyperlink">
+    <w:name w:val="Hyperlink"/>
+    <w:basedOn w:val="DefaultParagraphFont"/>
+    <w:uiPriority w:val="99"/>
+    <w:semiHidden/>
+    <w:unhideWhenUsed/>
+    <w:rsid w:val="00CD36CE"/>
+    <w:rPr>
+      <w:color w:val="0000FF"/>
+      <w:u w:val="single"/>
+    </w:rPr>
   </w:style>
 </w:styles>
 </file>

</xml_diff>